<commit_message>
A few updates to 30_JavaScript materials
</commit_message>
<xml_diff>
--- a/30_JavaScript/Exercises.docx
+++ b/30_JavaScript/Exercises.docx
@@ -906,7 +906,69 @@
                 <w:szCs w:val="24"/>
                 <w:lang w:eastAsia="da-DK"/>
               </w:rPr>
-              <w:t>Imagine that we are taking the first small steps into building a game. In the game, there will be “participants”. A participant has a name, and a number of “hit points”. There will be two types of participants:</w:t>
+              <w:t xml:space="preserve">Imagine that we are taking the first small steps </w:t>
+            </w:r>
+            <w:r>
+              <w:rPr>
+                <w:rFonts w:ascii="Calibri" w:eastAsia="Times New Roman" w:hAnsi="Calibri" w:cs="Times New Roman"/>
+                <w:color w:val="00000A"/>
+                <w:sz w:val="28"/>
+                <w:szCs w:val="24"/>
+                <w:lang w:eastAsia="da-DK"/>
+              </w:rPr>
+              <w:t>towards</w:t>
+            </w:r>
+            <w:r>
+              <w:rPr>
+                <w:rFonts w:ascii="Calibri" w:eastAsia="Times New Roman" w:hAnsi="Calibri" w:cs="Times New Roman"/>
+                <w:color w:val="00000A"/>
+                <w:sz w:val="28"/>
+                <w:szCs w:val="24"/>
+                <w:lang w:eastAsia="da-DK"/>
+              </w:rPr>
+              <w:t xml:space="preserve"> building a </w:t>
+            </w:r>
+            <w:r>
+              <w:rPr>
+                <w:rFonts w:ascii="Calibri" w:eastAsia="Times New Roman" w:hAnsi="Calibri" w:cs="Times New Roman"/>
+                <w:color w:val="00000A"/>
+                <w:sz w:val="28"/>
+                <w:szCs w:val="24"/>
+                <w:lang w:eastAsia="da-DK"/>
+              </w:rPr>
+              <w:t xml:space="preserve">sort of role-play </w:t>
+            </w:r>
+            <w:r>
+              <w:rPr>
+                <w:rFonts w:ascii="Calibri" w:eastAsia="Times New Roman" w:hAnsi="Calibri" w:cs="Times New Roman"/>
+                <w:color w:val="00000A"/>
+                <w:sz w:val="28"/>
+                <w:szCs w:val="24"/>
+                <w:lang w:eastAsia="da-DK"/>
+              </w:rPr>
+              <w:t>game. In the game, there will be “participants”. A parti</w:t>
+            </w:r>
+            <w:r>
+              <w:rPr>
+                <w:rFonts w:ascii="Calibri" w:eastAsia="Times New Roman" w:hAnsi="Calibri" w:cs="Times New Roman"/>
+                <w:color w:val="00000A"/>
+                <w:sz w:val="28"/>
+                <w:szCs w:val="24"/>
+                <w:lang w:eastAsia="da-DK"/>
+              </w:rPr>
+              <w:softHyphen/>
+            </w:r>
+            <w:bookmarkStart w:id="0" w:name="_GoBack"/>
+            <w:bookmarkEnd w:id="0"/>
+            <w:r>
+              <w:rPr>
+                <w:rFonts w:ascii="Calibri" w:eastAsia="Times New Roman" w:hAnsi="Calibri" w:cs="Times New Roman"/>
+                <w:color w:val="00000A"/>
+                <w:sz w:val="28"/>
+                <w:szCs w:val="24"/>
+                <w:lang w:eastAsia="da-DK"/>
+              </w:rPr>
+              <w:t>cipant has a name, and a number of “hit points”. There will be two types of participants:</w:t>
             </w:r>
           </w:p>
           <w:p>
@@ -2393,8 +2455,6 @@
               </w:rPr>
               <w:t>, dead being defined as having zero</w:t>
             </w:r>
-            <w:bookmarkStart w:id="0" w:name="_GoBack"/>
-            <w:bookmarkEnd w:id="0"/>
             <w:r>
               <w:rPr>
                 <w:rFonts w:ascii="Calibri" w:eastAsia="Times New Roman" w:hAnsi="Calibri" w:cs="Times New Roman"/>
@@ -2514,37 +2574,7 @@
                 <w:szCs w:val="24"/>
                 <w:lang w:eastAsia="da-DK"/>
               </w:rPr>
-              <w:t xml:space="preserve">Second Hero (if still alive) deals damage; </w:t>
-            </w:r>
-            <w:r>
-              <w:rPr>
-                <w:rFonts w:ascii="Calibri" w:eastAsia="Times New Roman" w:hAnsi="Calibri" w:cs="Times New Roman"/>
-                <w:color w:val="00000A"/>
-                <w:sz w:val="28"/>
-                <w:szCs w:val="24"/>
-                <w:lang w:eastAsia="da-DK"/>
-              </w:rPr>
-              <w:t xml:space="preserve">the dealt damage is received by the </w:t>
-            </w:r>
-            <w:r>
-              <w:rPr>
-                <w:rFonts w:ascii="Calibri" w:eastAsia="Times New Roman" w:hAnsi="Calibri" w:cs="Times New Roman"/>
-                <w:color w:val="00000A"/>
-                <w:sz w:val="28"/>
-                <w:szCs w:val="24"/>
-                <w:lang w:eastAsia="da-DK"/>
-              </w:rPr>
-              <w:t xml:space="preserve">first </w:t>
-            </w:r>
-            <w:r>
-              <w:rPr>
-                <w:rFonts w:ascii="Calibri" w:eastAsia="Times New Roman" w:hAnsi="Calibri" w:cs="Times New Roman"/>
-                <w:color w:val="00000A"/>
-                <w:sz w:val="28"/>
-                <w:szCs w:val="24"/>
-                <w:lang w:eastAsia="da-DK"/>
-              </w:rPr>
-              <w:t>Hero.</w:t>
+              <w:t>Second Hero (if still alive) deals damage; the dealt damage is received by the first Hero.</w:t>
             </w:r>
           </w:p>
           <w:p>
@@ -2823,47 +2853,7 @@
                 <w:szCs w:val="24"/>
                 <w:lang w:eastAsia="da-DK"/>
               </w:rPr>
-              <w:t xml:space="preserve">A button for letting the </w:t>
-            </w:r>
-            <w:r>
-              <w:rPr>
-                <w:rFonts w:ascii="Calibri" w:eastAsia="Times New Roman" w:hAnsi="Calibri" w:cs="Times New Roman"/>
-                <w:color w:val="00000A"/>
-                <w:sz w:val="24"/>
-                <w:szCs w:val="24"/>
-                <w:lang w:eastAsia="da-DK"/>
-              </w:rPr>
-              <w:t>second</w:t>
-            </w:r>
-            <w:r>
-              <w:rPr>
-                <w:rFonts w:ascii="Calibri" w:eastAsia="Times New Roman" w:hAnsi="Calibri" w:cs="Times New Roman"/>
-                <w:color w:val="00000A"/>
-                <w:sz w:val="24"/>
-                <w:szCs w:val="24"/>
-                <w:lang w:eastAsia="da-DK"/>
-              </w:rPr>
-              <w:t xml:space="preserve"> Hero attack the </w:t>
-            </w:r>
-            <w:r>
-              <w:rPr>
-                <w:rFonts w:ascii="Calibri" w:eastAsia="Times New Roman" w:hAnsi="Calibri" w:cs="Times New Roman"/>
-                <w:color w:val="00000A"/>
-                <w:sz w:val="24"/>
-                <w:szCs w:val="24"/>
-                <w:lang w:eastAsia="da-DK"/>
-              </w:rPr>
-              <w:t xml:space="preserve">first </w:t>
-            </w:r>
-            <w:r>
-              <w:rPr>
-                <w:rFonts w:ascii="Calibri" w:eastAsia="Times New Roman" w:hAnsi="Calibri" w:cs="Times New Roman"/>
-                <w:color w:val="00000A"/>
-                <w:sz w:val="24"/>
-                <w:szCs w:val="24"/>
-                <w:lang w:eastAsia="da-DK"/>
-              </w:rPr>
-              <w:t>Hero.</w:t>
+              <w:t>A button for letting the second Hero attack the first Hero.</w:t>
             </w:r>
           </w:p>
           <w:p>

</xml_diff>

<commit_message>
Added suggestions for solutions to 30_JavaScript
</commit_message>
<xml_diff>
--- a/30_JavaScript/Exercises.docx
+++ b/30_JavaScript/Exercises.docx
@@ -958,8 +958,6 @@
               </w:rPr>
               <w:softHyphen/>
             </w:r>
-            <w:bookmarkStart w:id="0" w:name="_GoBack"/>
-            <w:bookmarkEnd w:id="0"/>
             <w:r>
               <w:rPr>
                 <w:rFonts w:ascii="Calibri" w:eastAsia="Times New Roman" w:hAnsi="Calibri" w:cs="Times New Roman"/>
@@ -1804,7 +1802,7 @@
               <w:rPr>
                 <w:rFonts w:ascii="Calibri" w:eastAsia="Times New Roman" w:hAnsi="Calibri" w:cs="Times New Roman"/>
                 <w:color w:val="00000A"/>
-                <w:sz w:val="24"/>
+                <w:sz w:val="28"/>
                 <w:szCs w:val="24"/>
                 <w:lang w:eastAsia="da-DK"/>
               </w:rPr>
@@ -1839,6 +1837,82 @@
                 <w:lang w:eastAsia="da-DK"/>
               </w:rPr>
               <w:t>, and try to solve exercise #1 to #7</w:t>
+            </w:r>
+          </w:p>
+          <w:p>
+            <w:pPr>
+              <w:widowControl/>
+              <w:rPr>
+                <w:rFonts w:ascii="Calibri" w:eastAsia="Times New Roman" w:hAnsi="Calibri" w:cs="Times New Roman"/>
+                <w:color w:val="00000A"/>
+                <w:sz w:val="28"/>
+                <w:szCs w:val="24"/>
+                <w:lang w:eastAsia="da-DK"/>
+              </w:rPr>
+            </w:pPr>
+          </w:p>
+          <w:p>
+            <w:pPr>
+              <w:widowControl/>
+              <w:rPr>
+                <w:rFonts w:ascii="Calibri" w:eastAsia="Times New Roman" w:hAnsi="Calibri" w:cs="Times New Roman"/>
+                <w:color w:val="00000A"/>
+                <w:sz w:val="24"/>
+                <w:szCs w:val="24"/>
+                <w:lang w:eastAsia="da-DK"/>
+              </w:rPr>
+            </w:pPr>
+            <w:r>
+              <w:rPr>
+                <w:rFonts w:ascii="Calibri" w:eastAsia="Times New Roman" w:hAnsi="Calibri" w:cs="Times New Roman"/>
+                <w:color w:val="00000A"/>
+                <w:sz w:val="28"/>
+                <w:szCs w:val="24"/>
+                <w:lang w:eastAsia="da-DK"/>
+              </w:rPr>
+              <w:t xml:space="preserve">Note that when you run the JS code, you should put in a breakpoint just after the part of the code you are testing. Run the code in debug mode; it will then pause at the breakpoint, and you can inspect the objects printed by </w:t>
+            </w:r>
+            <w:r>
+              <w:rPr>
+                <w:rFonts w:ascii="Calibri" w:eastAsia="Times New Roman" w:hAnsi="Calibri" w:cs="Times New Roman"/>
+                <w:b/>
+                <w:color w:val="00000A"/>
+                <w:sz w:val="28"/>
+                <w:szCs w:val="24"/>
+                <w:lang w:eastAsia="da-DK"/>
+              </w:rPr>
+              <w:t>trueLog</w:t>
+            </w:r>
+            <w:r>
+              <w:rPr>
+                <w:rFonts w:ascii="Calibri" w:eastAsia="Times New Roman" w:hAnsi="Calibri" w:cs="Times New Roman"/>
+                <w:color w:val="00000A"/>
+                <w:sz w:val="28"/>
+                <w:szCs w:val="24"/>
+                <w:lang w:eastAsia="da-DK"/>
+              </w:rPr>
+              <w:t xml:space="preserve"> in the </w:t>
+            </w:r>
+            <w:r>
+              <w:rPr>
+                <w:rFonts w:ascii="Calibri" w:eastAsia="Times New Roman" w:hAnsi="Calibri" w:cs="Times New Roman"/>
+                <w:b/>
+                <w:color w:val="00000A"/>
+                <w:sz w:val="28"/>
+                <w:szCs w:val="24"/>
+                <w:lang w:eastAsia="da-DK"/>
+              </w:rPr>
+              <w:t>Debug Console</w:t>
+            </w:r>
+            <w:r>
+              <w:rPr>
+                <w:rFonts w:ascii="Calibri" w:eastAsia="Times New Roman" w:hAnsi="Calibri" w:cs="Times New Roman"/>
+                <w:color w:val="00000A"/>
+                <w:sz w:val="28"/>
+                <w:szCs w:val="24"/>
+                <w:lang w:eastAsia="da-DK"/>
+              </w:rPr>
+              <w:t xml:space="preserve"> window.</w:t>
             </w:r>
           </w:p>
           <w:p>
@@ -1879,6 +1953,8 @@
           <w:lang w:eastAsia="da-DK"/>
         </w:rPr>
       </w:pPr>
+      <w:bookmarkStart w:id="0" w:name="_GoBack"/>
+      <w:bookmarkEnd w:id="0"/>
     </w:p>
     <w:p>
       <w:pPr>

</xml_diff>

<commit_message>
Added/updated material for 30_JavaScript
</commit_message>
<xml_diff>
--- a/30_JavaScript/Exercises.docx
+++ b/30_JavaScript/Exercises.docx
@@ -1953,8 +1953,1590 @@
           <w:lang w:eastAsia="da-DK"/>
         </w:rPr>
       </w:pPr>
-      <w:bookmarkStart w:id="0" w:name="_GoBack"/>
-      <w:bookmarkEnd w:id="0"/>
+    </w:p>
+    <w:p>
+      <w:pPr>
+        <w:widowControl/>
+        <w:spacing w:after="160" w:line="259" w:lineRule="auto"/>
+      </w:pPr>
+      <w:r>
+        <w:br w:type="page"/>
+      </w:r>
+    </w:p>
+    <w:p>
+      <w:pPr>
+        <w:widowControl/>
+        <w:spacing w:after="160" w:line="259" w:lineRule="auto"/>
+      </w:pPr>
+    </w:p>
+    <w:tbl>
+      <w:tblPr>
+        <w:tblW w:w="9908" w:type="dxa"/>
+        <w:tblBorders>
+          <w:top w:val="single" w:sz="4" w:space="0" w:color="00000A"/>
+          <w:left w:val="single" w:sz="4" w:space="0" w:color="00000A"/>
+          <w:bottom w:val="single" w:sz="4" w:space="0" w:color="00000A"/>
+          <w:right w:val="single" w:sz="4" w:space="0" w:color="00000A"/>
+          <w:insideH w:val="single" w:sz="4" w:space="0" w:color="00000A"/>
+          <w:insideV w:val="single" w:sz="4" w:space="0" w:color="00000A"/>
+        </w:tblBorders>
+        <w:tblLook w:val="04A0" w:firstRow="1" w:lastRow="0" w:firstColumn="1" w:lastColumn="0" w:noHBand="0" w:noVBand="1"/>
+      </w:tblPr>
+      <w:tblGrid>
+        <w:gridCol w:w="1666"/>
+        <w:gridCol w:w="8242"/>
+      </w:tblGrid>
+      <w:tr>
+        <w:tc>
+          <w:tcPr>
+            <w:tcW w:w="1666" w:type="dxa"/>
+            <w:tcBorders>
+              <w:top w:val="single" w:sz="4" w:space="0" w:color="00000A"/>
+              <w:left w:val="single" w:sz="4" w:space="0" w:color="00000A"/>
+              <w:bottom w:val="single" w:sz="4" w:space="0" w:color="00000A"/>
+              <w:right w:val="single" w:sz="4" w:space="0" w:color="00000A"/>
+            </w:tcBorders>
+            <w:shd w:val="clear" w:color="auto" w:fill="auto"/>
+          </w:tcPr>
+          <w:p>
+            <w:pPr>
+              <w:widowControl/>
+              <w:rPr>
+                <w:rFonts w:ascii="Calibri" w:eastAsia="Times New Roman" w:hAnsi="Calibri" w:cs="Times New Roman"/>
+                <w:b/>
+                <w:color w:val="00000A"/>
+                <w:sz w:val="28"/>
+                <w:szCs w:val="24"/>
+                <w:lang w:eastAsia="da-DK"/>
+              </w:rPr>
+            </w:pPr>
+            <w:r>
+              <w:rPr>
+                <w:rFonts w:ascii="Calibri" w:eastAsia="Times New Roman" w:hAnsi="Calibri" w:cs="Times New Roman"/>
+                <w:b/>
+                <w:color w:val="00000A"/>
+                <w:sz w:val="28"/>
+                <w:szCs w:val="24"/>
+                <w:lang w:eastAsia="da-DK"/>
+              </w:rPr>
+              <w:t>Exercise</w:t>
+            </w:r>
+          </w:p>
+        </w:tc>
+        <w:tc>
+          <w:tcPr>
+            <w:tcW w:w="8242" w:type="dxa"/>
+            <w:tcBorders>
+              <w:top w:val="single" w:sz="4" w:space="0" w:color="00000A"/>
+              <w:left w:val="single" w:sz="4" w:space="0" w:color="00000A"/>
+              <w:bottom w:val="single" w:sz="4" w:space="0" w:color="00000A"/>
+              <w:right w:val="single" w:sz="4" w:space="0" w:color="00000A"/>
+            </w:tcBorders>
+            <w:shd w:val="clear" w:color="auto" w:fill="auto"/>
+          </w:tcPr>
+          <w:p>
+            <w:pPr>
+              <w:pStyle w:val="Overskrift2"/>
+              <w:ind w:left="0"/>
+              <w:rPr>
+                <w:lang w:eastAsia="da-DK"/>
+              </w:rPr>
+            </w:pPr>
+            <w:r>
+              <w:rPr>
+                <w:lang w:eastAsia="da-DK"/>
+              </w:rPr>
+              <w:t>JS.4</w:t>
+            </w:r>
+          </w:p>
+          <w:p>
+            <w:pPr>
+              <w:widowControl/>
+              <w:rPr>
+                <w:rFonts w:ascii="Calibri" w:eastAsia="Times New Roman" w:hAnsi="Calibri" w:cs="Times New Roman"/>
+                <w:color w:val="00000A"/>
+                <w:sz w:val="28"/>
+                <w:szCs w:val="24"/>
+                <w:lang w:eastAsia="da-DK"/>
+              </w:rPr>
+            </w:pPr>
+          </w:p>
+        </w:tc>
+      </w:tr>
+      <w:tr>
+        <w:tc>
+          <w:tcPr>
+            <w:tcW w:w="1666" w:type="dxa"/>
+            <w:tcBorders>
+              <w:top w:val="single" w:sz="4" w:space="0" w:color="00000A"/>
+              <w:left w:val="single" w:sz="4" w:space="0" w:color="00000A"/>
+              <w:bottom w:val="single" w:sz="4" w:space="0" w:color="00000A"/>
+              <w:right w:val="single" w:sz="4" w:space="0" w:color="00000A"/>
+            </w:tcBorders>
+            <w:shd w:val="clear" w:color="auto" w:fill="auto"/>
+          </w:tcPr>
+          <w:p>
+            <w:pPr>
+              <w:widowControl/>
+              <w:rPr>
+                <w:rFonts w:ascii="Calibri" w:eastAsia="Times New Roman" w:hAnsi="Calibri" w:cs="Times New Roman"/>
+                <w:b/>
+                <w:color w:val="00000A"/>
+                <w:sz w:val="28"/>
+                <w:szCs w:val="24"/>
+                <w:lang w:eastAsia="da-DK"/>
+              </w:rPr>
+            </w:pPr>
+            <w:r>
+              <w:rPr>
+                <w:rFonts w:ascii="Calibri" w:eastAsia="Times New Roman" w:hAnsi="Calibri" w:cs="Times New Roman"/>
+                <w:b/>
+                <w:color w:val="00000A"/>
+                <w:sz w:val="28"/>
+                <w:szCs w:val="24"/>
+                <w:lang w:eastAsia="da-DK"/>
+              </w:rPr>
+              <w:t>App</w:t>
+            </w:r>
+          </w:p>
+        </w:tc>
+        <w:tc>
+          <w:tcPr>
+            <w:tcW w:w="8242" w:type="dxa"/>
+            <w:tcBorders>
+              <w:top w:val="single" w:sz="4" w:space="0" w:color="00000A"/>
+              <w:left w:val="single" w:sz="4" w:space="0" w:color="00000A"/>
+              <w:bottom w:val="single" w:sz="4" w:space="0" w:color="00000A"/>
+              <w:right w:val="single" w:sz="4" w:space="0" w:color="00000A"/>
+            </w:tcBorders>
+            <w:shd w:val="clear" w:color="auto" w:fill="auto"/>
+          </w:tcPr>
+          <w:p>
+            <w:pPr>
+              <w:widowControl/>
+              <w:rPr>
+                <w:rFonts w:ascii="Calibri" w:eastAsia="Times New Roman" w:hAnsi="Calibri" w:cs="Times New Roman"/>
+                <w:b/>
+                <w:color w:val="00000A"/>
+                <w:sz w:val="28"/>
+                <w:szCs w:val="24"/>
+                <w:lang w:eastAsia="da-DK"/>
+              </w:rPr>
+            </w:pPr>
+            <w:r>
+              <w:rPr>
+                <w:rFonts w:ascii="Calibri" w:eastAsia="Times New Roman" w:hAnsi="Calibri" w:cs="Times New Roman"/>
+                <w:b/>
+                <w:color w:val="00000A"/>
+                <w:sz w:val="28"/>
+                <w:szCs w:val="24"/>
+                <w:lang w:eastAsia="da-DK"/>
+              </w:rPr>
+              <w:t>Part4</w:t>
+            </w:r>
+            <w:r>
+              <w:rPr>
+                <w:rFonts w:ascii="Calibri" w:eastAsia="Times New Roman" w:hAnsi="Calibri" w:cs="Times New Roman"/>
+                <w:b/>
+                <w:color w:val="00000A"/>
+                <w:sz w:val="28"/>
+                <w:szCs w:val="24"/>
+                <w:lang w:eastAsia="da-DK"/>
+              </w:rPr>
+              <w:t>Exercise</w:t>
+            </w:r>
+          </w:p>
+          <w:p>
+            <w:pPr>
+              <w:widowControl/>
+              <w:rPr>
+                <w:rFonts w:ascii="Calibri" w:eastAsia="Times New Roman" w:hAnsi="Calibri" w:cs="Times New Roman"/>
+                <w:color w:val="00000A"/>
+                <w:sz w:val="28"/>
+                <w:szCs w:val="24"/>
+                <w:lang w:eastAsia="da-DK"/>
+              </w:rPr>
+            </w:pPr>
+          </w:p>
+        </w:tc>
+      </w:tr>
+      <w:tr>
+        <w:tc>
+          <w:tcPr>
+            <w:tcW w:w="1666" w:type="dxa"/>
+            <w:tcBorders>
+              <w:top w:val="single" w:sz="4" w:space="0" w:color="00000A"/>
+              <w:left w:val="single" w:sz="4" w:space="0" w:color="00000A"/>
+              <w:bottom w:val="single" w:sz="4" w:space="0" w:color="00000A"/>
+              <w:right w:val="single" w:sz="4" w:space="0" w:color="00000A"/>
+            </w:tcBorders>
+            <w:shd w:val="clear" w:color="auto" w:fill="auto"/>
+          </w:tcPr>
+          <w:p>
+            <w:pPr>
+              <w:widowControl/>
+              <w:rPr>
+                <w:rFonts w:ascii="Calibri" w:eastAsia="Times New Roman" w:hAnsi="Calibri" w:cs="Times New Roman"/>
+                <w:b/>
+                <w:color w:val="00000A"/>
+                <w:sz w:val="28"/>
+                <w:szCs w:val="24"/>
+                <w:lang w:eastAsia="da-DK"/>
+              </w:rPr>
+            </w:pPr>
+            <w:r>
+              <w:rPr>
+                <w:rFonts w:ascii="Calibri" w:eastAsia="Times New Roman" w:hAnsi="Calibri" w:cs="Times New Roman"/>
+                <w:b/>
+                <w:color w:val="00000A"/>
+                <w:sz w:val="28"/>
+                <w:szCs w:val="24"/>
+                <w:lang w:eastAsia="da-DK"/>
+              </w:rPr>
+              <w:t>Purpose</w:t>
+            </w:r>
+          </w:p>
+        </w:tc>
+        <w:tc>
+          <w:tcPr>
+            <w:tcW w:w="8242" w:type="dxa"/>
+            <w:tcBorders>
+              <w:top w:val="single" w:sz="4" w:space="0" w:color="00000A"/>
+              <w:left w:val="single" w:sz="4" w:space="0" w:color="00000A"/>
+              <w:bottom w:val="single" w:sz="4" w:space="0" w:color="00000A"/>
+              <w:right w:val="single" w:sz="4" w:space="0" w:color="00000A"/>
+            </w:tcBorders>
+            <w:shd w:val="clear" w:color="auto" w:fill="auto"/>
+          </w:tcPr>
+          <w:p>
+            <w:pPr>
+              <w:widowControl/>
+              <w:rPr>
+                <w:rFonts w:ascii="Calibri" w:eastAsia="Times New Roman" w:hAnsi="Calibri" w:cs="Times New Roman"/>
+                <w:color w:val="00000A"/>
+                <w:sz w:val="28"/>
+                <w:szCs w:val="24"/>
+                <w:lang w:eastAsia="da-DK"/>
+              </w:rPr>
+            </w:pPr>
+            <w:r>
+              <w:rPr>
+                <w:rFonts w:ascii="Calibri" w:eastAsia="Times New Roman" w:hAnsi="Calibri" w:cs="Times New Roman"/>
+                <w:color w:val="00000A"/>
+                <w:sz w:val="28"/>
+                <w:szCs w:val="24"/>
+                <w:lang w:eastAsia="da-DK"/>
+              </w:rPr>
+              <w:t>Work with closures</w:t>
+            </w:r>
+            <w:r>
+              <w:rPr>
+                <w:rFonts w:ascii="Calibri" w:eastAsia="Times New Roman" w:hAnsi="Calibri" w:cs="Times New Roman"/>
+                <w:color w:val="00000A"/>
+                <w:sz w:val="28"/>
+                <w:szCs w:val="24"/>
+                <w:lang w:eastAsia="da-DK"/>
+              </w:rPr>
+              <w:t xml:space="preserve"> and function factories</w:t>
+            </w:r>
+          </w:p>
+          <w:p>
+            <w:pPr>
+              <w:widowControl/>
+              <w:rPr>
+                <w:rFonts w:ascii="Calibri" w:eastAsia="Times New Roman" w:hAnsi="Calibri" w:cs="Times New Roman"/>
+                <w:color w:val="00000A"/>
+                <w:sz w:val="28"/>
+                <w:szCs w:val="24"/>
+                <w:lang w:eastAsia="da-DK"/>
+              </w:rPr>
+            </w:pPr>
+          </w:p>
+        </w:tc>
+      </w:tr>
+      <w:tr>
+        <w:tc>
+          <w:tcPr>
+            <w:tcW w:w="1666" w:type="dxa"/>
+            <w:tcBorders>
+              <w:top w:val="single" w:sz="4" w:space="0" w:color="00000A"/>
+              <w:left w:val="single" w:sz="4" w:space="0" w:color="00000A"/>
+              <w:bottom w:val="single" w:sz="4" w:space="0" w:color="00000A"/>
+              <w:right w:val="single" w:sz="4" w:space="0" w:color="00000A"/>
+            </w:tcBorders>
+            <w:shd w:val="clear" w:color="auto" w:fill="auto"/>
+          </w:tcPr>
+          <w:p>
+            <w:pPr>
+              <w:widowControl/>
+              <w:rPr>
+                <w:rFonts w:ascii="Calibri" w:eastAsia="Times New Roman" w:hAnsi="Calibri" w:cs="Times New Roman"/>
+                <w:b/>
+                <w:color w:val="00000A"/>
+                <w:sz w:val="28"/>
+                <w:szCs w:val="24"/>
+                <w:lang w:eastAsia="da-DK"/>
+              </w:rPr>
+            </w:pPr>
+            <w:r>
+              <w:rPr>
+                <w:rFonts w:ascii="Calibri" w:eastAsia="Times New Roman" w:hAnsi="Calibri" w:cs="Times New Roman"/>
+                <w:b/>
+                <w:color w:val="00000A"/>
+                <w:sz w:val="28"/>
+                <w:szCs w:val="24"/>
+                <w:lang w:eastAsia="da-DK"/>
+              </w:rPr>
+              <w:t>Description</w:t>
+            </w:r>
+          </w:p>
+        </w:tc>
+        <w:tc>
+          <w:tcPr>
+            <w:tcW w:w="8242" w:type="dxa"/>
+            <w:tcBorders>
+              <w:top w:val="single" w:sz="4" w:space="0" w:color="00000A"/>
+              <w:left w:val="single" w:sz="4" w:space="0" w:color="00000A"/>
+              <w:bottom w:val="single" w:sz="4" w:space="0" w:color="00000A"/>
+              <w:right w:val="single" w:sz="4" w:space="0" w:color="00000A"/>
+            </w:tcBorders>
+            <w:shd w:val="clear" w:color="auto" w:fill="auto"/>
+          </w:tcPr>
+          <w:p>
+            <w:pPr>
+              <w:widowControl/>
+              <w:rPr>
+                <w:rFonts w:ascii="Calibri" w:eastAsia="Times New Roman" w:hAnsi="Calibri" w:cs="Times New Roman"/>
+                <w:color w:val="00000A"/>
+                <w:sz w:val="28"/>
+                <w:szCs w:val="24"/>
+                <w:lang w:eastAsia="da-DK"/>
+              </w:rPr>
+            </w:pPr>
+            <w:r>
+              <w:rPr>
+                <w:rFonts w:ascii="Calibri" w:eastAsia="Times New Roman" w:hAnsi="Calibri" w:cs="Times New Roman"/>
+                <w:color w:val="00000A"/>
+                <w:sz w:val="28"/>
+                <w:szCs w:val="24"/>
+                <w:lang w:eastAsia="da-DK"/>
+              </w:rPr>
+              <w:t xml:space="preserve">The </w:t>
+            </w:r>
+            <w:r>
+              <w:rPr>
+                <w:rFonts w:ascii="Calibri" w:eastAsia="Times New Roman" w:hAnsi="Calibri" w:cs="Times New Roman"/>
+                <w:b/>
+                <w:color w:val="00000A"/>
+                <w:sz w:val="28"/>
+                <w:szCs w:val="24"/>
+                <w:lang w:eastAsia="da-DK"/>
+              </w:rPr>
+              <w:t>script.js</w:t>
+            </w:r>
+            <w:r>
+              <w:rPr>
+                <w:rFonts w:ascii="Calibri" w:eastAsia="Times New Roman" w:hAnsi="Calibri" w:cs="Times New Roman"/>
+                <w:color w:val="00000A"/>
+                <w:sz w:val="28"/>
+                <w:szCs w:val="24"/>
+                <w:lang w:eastAsia="da-DK"/>
+              </w:rPr>
+              <w:t xml:space="preserve"> file contains a number of small exercises, which involve closures and function factories.</w:t>
+            </w:r>
+          </w:p>
+          <w:p>
+            <w:pPr>
+              <w:widowControl/>
+              <w:rPr>
+                <w:rFonts w:ascii="Calibri" w:eastAsia="Times New Roman" w:hAnsi="Calibri" w:cs="Times New Roman"/>
+                <w:color w:val="00000A"/>
+                <w:sz w:val="28"/>
+                <w:szCs w:val="24"/>
+                <w:lang w:eastAsia="da-DK"/>
+              </w:rPr>
+            </w:pPr>
+          </w:p>
+        </w:tc>
+      </w:tr>
+      <w:tr>
+        <w:tc>
+          <w:tcPr>
+            <w:tcW w:w="1666" w:type="dxa"/>
+            <w:tcBorders>
+              <w:top w:val="single" w:sz="4" w:space="0" w:color="00000A"/>
+              <w:left w:val="single" w:sz="4" w:space="0" w:color="00000A"/>
+              <w:bottom w:val="single" w:sz="4" w:space="0" w:color="00000A"/>
+              <w:right w:val="single" w:sz="4" w:space="0" w:color="00000A"/>
+            </w:tcBorders>
+            <w:shd w:val="clear" w:color="auto" w:fill="auto"/>
+          </w:tcPr>
+          <w:p>
+            <w:pPr>
+              <w:widowControl/>
+              <w:rPr>
+                <w:rFonts w:ascii="Calibri" w:eastAsia="Times New Roman" w:hAnsi="Calibri" w:cs="Times New Roman"/>
+                <w:b/>
+                <w:color w:val="00000A"/>
+                <w:sz w:val="28"/>
+                <w:szCs w:val="24"/>
+                <w:lang w:eastAsia="da-DK"/>
+              </w:rPr>
+            </w:pPr>
+            <w:r>
+              <w:rPr>
+                <w:rFonts w:ascii="Calibri" w:eastAsia="Times New Roman" w:hAnsi="Calibri" w:cs="Times New Roman"/>
+                <w:b/>
+                <w:color w:val="00000A"/>
+                <w:sz w:val="28"/>
+                <w:szCs w:val="24"/>
+                <w:lang w:eastAsia="da-DK"/>
+              </w:rPr>
+              <w:t>Steps</w:t>
+            </w:r>
+          </w:p>
+        </w:tc>
+        <w:tc>
+          <w:tcPr>
+            <w:tcW w:w="8242" w:type="dxa"/>
+            <w:tcBorders>
+              <w:top w:val="single" w:sz="4" w:space="0" w:color="00000A"/>
+              <w:left w:val="single" w:sz="4" w:space="0" w:color="00000A"/>
+              <w:bottom w:val="single" w:sz="4" w:space="0" w:color="00000A"/>
+              <w:right w:val="single" w:sz="4" w:space="0" w:color="00000A"/>
+            </w:tcBorders>
+            <w:shd w:val="clear" w:color="auto" w:fill="auto"/>
+          </w:tcPr>
+          <w:p>
+            <w:pPr>
+              <w:widowControl/>
+              <w:rPr>
+                <w:rFonts w:ascii="Calibri" w:eastAsia="Times New Roman" w:hAnsi="Calibri" w:cs="Times New Roman"/>
+                <w:color w:val="00000A"/>
+                <w:sz w:val="28"/>
+                <w:szCs w:val="24"/>
+                <w:lang w:eastAsia="da-DK"/>
+              </w:rPr>
+            </w:pPr>
+            <w:r>
+              <w:rPr>
+                <w:rFonts w:ascii="Calibri" w:eastAsia="Times New Roman" w:hAnsi="Calibri" w:cs="Times New Roman"/>
+                <w:color w:val="00000A"/>
+                <w:sz w:val="24"/>
+                <w:szCs w:val="24"/>
+                <w:lang w:eastAsia="da-DK"/>
+              </w:rPr>
+              <w:t xml:space="preserve">Open </w:t>
+            </w:r>
+            <w:r>
+              <w:rPr>
+                <w:rFonts w:ascii="Calibri" w:eastAsia="Times New Roman" w:hAnsi="Calibri" w:cs="Times New Roman"/>
+                <w:b/>
+                <w:color w:val="00000A"/>
+                <w:sz w:val="28"/>
+                <w:szCs w:val="24"/>
+                <w:lang w:eastAsia="da-DK"/>
+              </w:rPr>
+              <w:t>script.js</w:t>
+            </w:r>
+            <w:r>
+              <w:rPr>
+                <w:rFonts w:ascii="Calibri" w:eastAsia="Times New Roman" w:hAnsi="Calibri" w:cs="Times New Roman"/>
+                <w:color w:val="00000A"/>
+                <w:sz w:val="28"/>
+                <w:szCs w:val="24"/>
+                <w:lang w:eastAsia="da-DK"/>
+              </w:rPr>
+              <w:t>, an</w:t>
+            </w:r>
+            <w:r>
+              <w:rPr>
+                <w:rFonts w:ascii="Calibri" w:eastAsia="Times New Roman" w:hAnsi="Calibri" w:cs="Times New Roman"/>
+                <w:color w:val="00000A"/>
+                <w:sz w:val="28"/>
+                <w:szCs w:val="24"/>
+                <w:lang w:eastAsia="da-DK"/>
+              </w:rPr>
+              <w:t>d try to solve exercise #1 to #4</w:t>
+            </w:r>
+          </w:p>
+          <w:p>
+            <w:pPr>
+              <w:widowControl/>
+              <w:rPr>
+                <w:rFonts w:ascii="Calibri" w:eastAsia="Times New Roman" w:hAnsi="Calibri" w:cs="Times New Roman"/>
+                <w:color w:val="00000A"/>
+                <w:sz w:val="24"/>
+                <w:szCs w:val="24"/>
+                <w:lang w:eastAsia="da-DK"/>
+              </w:rPr>
+            </w:pPr>
+          </w:p>
+          <w:p>
+            <w:pPr>
+              <w:widowControl/>
+              <w:rPr>
+                <w:rFonts w:ascii="Calibri" w:eastAsia="Times New Roman" w:hAnsi="Calibri" w:cs="Times New Roman"/>
+                <w:color w:val="00000A"/>
+                <w:sz w:val="24"/>
+                <w:szCs w:val="24"/>
+                <w:lang w:eastAsia="da-DK"/>
+              </w:rPr>
+            </w:pPr>
+          </w:p>
+        </w:tc>
+      </w:tr>
+    </w:tbl>
+    <w:p>
+      <w:pPr>
+        <w:widowControl/>
+        <w:rPr>
+          <w:rFonts w:ascii="Calibri" w:eastAsia="Times New Roman" w:hAnsi="Calibri" w:cs="Times New Roman"/>
+          <w:color w:val="00000A"/>
+          <w:sz w:val="28"/>
+          <w:szCs w:val="24"/>
+          <w:lang w:eastAsia="da-DK"/>
+        </w:rPr>
+      </w:pPr>
+    </w:p>
+    <w:p>
+      <w:pPr>
+        <w:widowControl/>
+        <w:spacing w:after="160" w:line="259" w:lineRule="auto"/>
+      </w:pPr>
+      <w:r>
+        <w:br w:type="page"/>
+      </w:r>
+    </w:p>
+    <w:p>
+      <w:pPr>
+        <w:widowControl/>
+        <w:spacing w:after="160" w:line="259" w:lineRule="auto"/>
+      </w:pPr>
+    </w:p>
+    <w:tbl>
+      <w:tblPr>
+        <w:tblW w:w="9908" w:type="dxa"/>
+        <w:tblBorders>
+          <w:top w:val="single" w:sz="4" w:space="0" w:color="00000A"/>
+          <w:left w:val="single" w:sz="4" w:space="0" w:color="00000A"/>
+          <w:bottom w:val="single" w:sz="4" w:space="0" w:color="00000A"/>
+          <w:right w:val="single" w:sz="4" w:space="0" w:color="00000A"/>
+          <w:insideH w:val="single" w:sz="4" w:space="0" w:color="00000A"/>
+          <w:insideV w:val="single" w:sz="4" w:space="0" w:color="00000A"/>
+        </w:tblBorders>
+        <w:tblLook w:val="04A0" w:firstRow="1" w:lastRow="0" w:firstColumn="1" w:lastColumn="0" w:noHBand="0" w:noVBand="1"/>
+      </w:tblPr>
+      <w:tblGrid>
+        <w:gridCol w:w="1666"/>
+        <w:gridCol w:w="8242"/>
+      </w:tblGrid>
+      <w:tr>
+        <w:tc>
+          <w:tcPr>
+            <w:tcW w:w="1666" w:type="dxa"/>
+            <w:tcBorders>
+              <w:top w:val="single" w:sz="4" w:space="0" w:color="00000A"/>
+              <w:left w:val="single" w:sz="4" w:space="0" w:color="00000A"/>
+              <w:bottom w:val="single" w:sz="4" w:space="0" w:color="00000A"/>
+              <w:right w:val="single" w:sz="4" w:space="0" w:color="00000A"/>
+            </w:tcBorders>
+            <w:shd w:val="clear" w:color="auto" w:fill="auto"/>
+          </w:tcPr>
+          <w:p>
+            <w:pPr>
+              <w:widowControl/>
+              <w:rPr>
+                <w:rFonts w:ascii="Calibri" w:eastAsia="Times New Roman" w:hAnsi="Calibri" w:cs="Times New Roman"/>
+                <w:b/>
+                <w:color w:val="00000A"/>
+                <w:sz w:val="28"/>
+                <w:szCs w:val="24"/>
+                <w:lang w:eastAsia="da-DK"/>
+              </w:rPr>
+            </w:pPr>
+            <w:r>
+              <w:rPr>
+                <w:rFonts w:ascii="Calibri" w:eastAsia="Times New Roman" w:hAnsi="Calibri" w:cs="Times New Roman"/>
+                <w:b/>
+                <w:color w:val="00000A"/>
+                <w:sz w:val="28"/>
+                <w:szCs w:val="24"/>
+                <w:lang w:eastAsia="da-DK"/>
+              </w:rPr>
+              <w:t>Exercise</w:t>
+            </w:r>
+          </w:p>
+        </w:tc>
+        <w:tc>
+          <w:tcPr>
+            <w:tcW w:w="8242" w:type="dxa"/>
+            <w:tcBorders>
+              <w:top w:val="single" w:sz="4" w:space="0" w:color="00000A"/>
+              <w:left w:val="single" w:sz="4" w:space="0" w:color="00000A"/>
+              <w:bottom w:val="single" w:sz="4" w:space="0" w:color="00000A"/>
+              <w:right w:val="single" w:sz="4" w:space="0" w:color="00000A"/>
+            </w:tcBorders>
+            <w:shd w:val="clear" w:color="auto" w:fill="auto"/>
+          </w:tcPr>
+          <w:p>
+            <w:pPr>
+              <w:pStyle w:val="Overskrift2"/>
+              <w:ind w:left="0"/>
+              <w:rPr>
+                <w:lang w:eastAsia="da-DK"/>
+              </w:rPr>
+            </w:pPr>
+            <w:r>
+              <w:rPr>
+                <w:lang w:eastAsia="da-DK"/>
+              </w:rPr>
+              <w:t>JS.5</w:t>
+            </w:r>
+          </w:p>
+          <w:p>
+            <w:pPr>
+              <w:widowControl/>
+              <w:rPr>
+                <w:rFonts w:ascii="Calibri" w:eastAsia="Times New Roman" w:hAnsi="Calibri" w:cs="Times New Roman"/>
+                <w:color w:val="00000A"/>
+                <w:sz w:val="28"/>
+                <w:szCs w:val="24"/>
+                <w:lang w:eastAsia="da-DK"/>
+              </w:rPr>
+            </w:pPr>
+          </w:p>
+        </w:tc>
+      </w:tr>
+      <w:tr>
+        <w:tc>
+          <w:tcPr>
+            <w:tcW w:w="1666" w:type="dxa"/>
+            <w:tcBorders>
+              <w:top w:val="single" w:sz="4" w:space="0" w:color="00000A"/>
+              <w:left w:val="single" w:sz="4" w:space="0" w:color="00000A"/>
+              <w:bottom w:val="single" w:sz="4" w:space="0" w:color="00000A"/>
+              <w:right w:val="single" w:sz="4" w:space="0" w:color="00000A"/>
+            </w:tcBorders>
+            <w:shd w:val="clear" w:color="auto" w:fill="auto"/>
+          </w:tcPr>
+          <w:p>
+            <w:pPr>
+              <w:widowControl/>
+              <w:rPr>
+                <w:rFonts w:ascii="Calibri" w:eastAsia="Times New Roman" w:hAnsi="Calibri" w:cs="Times New Roman"/>
+                <w:b/>
+                <w:color w:val="00000A"/>
+                <w:sz w:val="28"/>
+                <w:szCs w:val="24"/>
+                <w:lang w:eastAsia="da-DK"/>
+              </w:rPr>
+            </w:pPr>
+            <w:r>
+              <w:rPr>
+                <w:rFonts w:ascii="Calibri" w:eastAsia="Times New Roman" w:hAnsi="Calibri" w:cs="Times New Roman"/>
+                <w:b/>
+                <w:color w:val="00000A"/>
+                <w:sz w:val="28"/>
+                <w:szCs w:val="24"/>
+                <w:lang w:eastAsia="da-DK"/>
+              </w:rPr>
+              <w:t>App</w:t>
+            </w:r>
+          </w:p>
+        </w:tc>
+        <w:tc>
+          <w:tcPr>
+            <w:tcW w:w="8242" w:type="dxa"/>
+            <w:tcBorders>
+              <w:top w:val="single" w:sz="4" w:space="0" w:color="00000A"/>
+              <w:left w:val="single" w:sz="4" w:space="0" w:color="00000A"/>
+              <w:bottom w:val="single" w:sz="4" w:space="0" w:color="00000A"/>
+              <w:right w:val="single" w:sz="4" w:space="0" w:color="00000A"/>
+            </w:tcBorders>
+            <w:shd w:val="clear" w:color="auto" w:fill="auto"/>
+          </w:tcPr>
+          <w:p>
+            <w:pPr>
+              <w:widowControl/>
+              <w:rPr>
+                <w:rFonts w:ascii="Calibri" w:eastAsia="Times New Roman" w:hAnsi="Calibri" w:cs="Times New Roman"/>
+                <w:b/>
+                <w:color w:val="00000A"/>
+                <w:sz w:val="28"/>
+                <w:szCs w:val="24"/>
+                <w:lang w:eastAsia="da-DK"/>
+              </w:rPr>
+            </w:pPr>
+            <w:r>
+              <w:rPr>
+                <w:rFonts w:ascii="Calibri" w:eastAsia="Times New Roman" w:hAnsi="Calibri" w:cs="Times New Roman"/>
+                <w:b/>
+                <w:color w:val="00000A"/>
+                <w:sz w:val="28"/>
+                <w:szCs w:val="24"/>
+                <w:lang w:eastAsia="da-DK"/>
+              </w:rPr>
+              <w:t>Part5</w:t>
+            </w:r>
+            <w:r>
+              <w:rPr>
+                <w:rFonts w:ascii="Calibri" w:eastAsia="Times New Roman" w:hAnsi="Calibri" w:cs="Times New Roman"/>
+                <w:b/>
+                <w:color w:val="00000A"/>
+                <w:sz w:val="28"/>
+                <w:szCs w:val="24"/>
+                <w:lang w:eastAsia="da-DK"/>
+              </w:rPr>
+              <w:t>Exercise</w:t>
+            </w:r>
+          </w:p>
+          <w:p>
+            <w:pPr>
+              <w:widowControl/>
+              <w:rPr>
+                <w:rFonts w:ascii="Calibri" w:eastAsia="Times New Roman" w:hAnsi="Calibri" w:cs="Times New Roman"/>
+                <w:color w:val="00000A"/>
+                <w:sz w:val="28"/>
+                <w:szCs w:val="24"/>
+                <w:lang w:eastAsia="da-DK"/>
+              </w:rPr>
+            </w:pPr>
+          </w:p>
+        </w:tc>
+      </w:tr>
+      <w:tr>
+        <w:tc>
+          <w:tcPr>
+            <w:tcW w:w="1666" w:type="dxa"/>
+            <w:tcBorders>
+              <w:top w:val="single" w:sz="4" w:space="0" w:color="00000A"/>
+              <w:left w:val="single" w:sz="4" w:space="0" w:color="00000A"/>
+              <w:bottom w:val="single" w:sz="4" w:space="0" w:color="00000A"/>
+              <w:right w:val="single" w:sz="4" w:space="0" w:color="00000A"/>
+            </w:tcBorders>
+            <w:shd w:val="clear" w:color="auto" w:fill="auto"/>
+          </w:tcPr>
+          <w:p>
+            <w:pPr>
+              <w:widowControl/>
+              <w:rPr>
+                <w:rFonts w:ascii="Calibri" w:eastAsia="Times New Roman" w:hAnsi="Calibri" w:cs="Times New Roman"/>
+                <w:b/>
+                <w:color w:val="00000A"/>
+                <w:sz w:val="28"/>
+                <w:szCs w:val="24"/>
+                <w:lang w:eastAsia="da-DK"/>
+              </w:rPr>
+            </w:pPr>
+            <w:r>
+              <w:rPr>
+                <w:rFonts w:ascii="Calibri" w:eastAsia="Times New Roman" w:hAnsi="Calibri" w:cs="Times New Roman"/>
+                <w:b/>
+                <w:color w:val="00000A"/>
+                <w:sz w:val="28"/>
+                <w:szCs w:val="24"/>
+                <w:lang w:eastAsia="da-DK"/>
+              </w:rPr>
+              <w:t>Purpose</w:t>
+            </w:r>
+          </w:p>
+        </w:tc>
+        <w:tc>
+          <w:tcPr>
+            <w:tcW w:w="8242" w:type="dxa"/>
+            <w:tcBorders>
+              <w:top w:val="single" w:sz="4" w:space="0" w:color="00000A"/>
+              <w:left w:val="single" w:sz="4" w:space="0" w:color="00000A"/>
+              <w:bottom w:val="single" w:sz="4" w:space="0" w:color="00000A"/>
+              <w:right w:val="single" w:sz="4" w:space="0" w:color="00000A"/>
+            </w:tcBorders>
+            <w:shd w:val="clear" w:color="auto" w:fill="auto"/>
+          </w:tcPr>
+          <w:p>
+            <w:pPr>
+              <w:widowControl/>
+              <w:rPr>
+                <w:rFonts w:ascii="Calibri" w:eastAsia="Times New Roman" w:hAnsi="Calibri" w:cs="Times New Roman"/>
+                <w:color w:val="00000A"/>
+                <w:sz w:val="28"/>
+                <w:szCs w:val="24"/>
+                <w:lang w:eastAsia="da-DK"/>
+              </w:rPr>
+            </w:pPr>
+            <w:r>
+              <w:rPr>
+                <w:rFonts w:ascii="Calibri" w:eastAsia="Times New Roman" w:hAnsi="Calibri" w:cs="Times New Roman"/>
+                <w:color w:val="00000A"/>
+                <w:sz w:val="28"/>
+                <w:szCs w:val="24"/>
+                <w:lang w:eastAsia="da-DK"/>
+              </w:rPr>
+              <w:t xml:space="preserve">Work with the </w:t>
+            </w:r>
+            <w:r>
+              <w:rPr>
+                <w:rFonts w:ascii="Calibri" w:eastAsia="Times New Roman" w:hAnsi="Calibri" w:cs="Times New Roman"/>
+                <w:b/>
+                <w:color w:val="00000A"/>
+                <w:sz w:val="28"/>
+                <w:szCs w:val="24"/>
+                <w:lang w:eastAsia="da-DK"/>
+              </w:rPr>
+              <w:t>fetch</w:t>
+            </w:r>
+            <w:r>
+              <w:rPr>
+                <w:rFonts w:ascii="Calibri" w:eastAsia="Times New Roman" w:hAnsi="Calibri" w:cs="Times New Roman"/>
+                <w:color w:val="00000A"/>
+                <w:sz w:val="28"/>
+                <w:szCs w:val="24"/>
+                <w:lang w:eastAsia="da-DK"/>
+              </w:rPr>
+              <w:t xml:space="preserve"> function, and with the asynchronous program</w:t>
+            </w:r>
+            <w:r>
+              <w:rPr>
+                <w:rFonts w:ascii="Calibri" w:eastAsia="Times New Roman" w:hAnsi="Calibri" w:cs="Times New Roman"/>
+                <w:color w:val="00000A"/>
+                <w:sz w:val="28"/>
+                <w:szCs w:val="24"/>
+                <w:lang w:eastAsia="da-DK"/>
+              </w:rPr>
+              <w:softHyphen/>
+              <w:t>ming paradigm in general.</w:t>
+            </w:r>
+          </w:p>
+          <w:p>
+            <w:pPr>
+              <w:widowControl/>
+              <w:rPr>
+                <w:rFonts w:ascii="Calibri" w:eastAsia="Times New Roman" w:hAnsi="Calibri" w:cs="Times New Roman"/>
+                <w:color w:val="00000A"/>
+                <w:sz w:val="28"/>
+                <w:szCs w:val="24"/>
+                <w:lang w:eastAsia="da-DK"/>
+              </w:rPr>
+            </w:pPr>
+          </w:p>
+        </w:tc>
+      </w:tr>
+      <w:tr>
+        <w:tc>
+          <w:tcPr>
+            <w:tcW w:w="1666" w:type="dxa"/>
+            <w:tcBorders>
+              <w:top w:val="single" w:sz="4" w:space="0" w:color="00000A"/>
+              <w:left w:val="single" w:sz="4" w:space="0" w:color="00000A"/>
+              <w:bottom w:val="single" w:sz="4" w:space="0" w:color="00000A"/>
+              <w:right w:val="single" w:sz="4" w:space="0" w:color="00000A"/>
+            </w:tcBorders>
+            <w:shd w:val="clear" w:color="auto" w:fill="auto"/>
+          </w:tcPr>
+          <w:p>
+            <w:pPr>
+              <w:widowControl/>
+              <w:rPr>
+                <w:rFonts w:ascii="Calibri" w:eastAsia="Times New Roman" w:hAnsi="Calibri" w:cs="Times New Roman"/>
+                <w:b/>
+                <w:color w:val="00000A"/>
+                <w:sz w:val="28"/>
+                <w:szCs w:val="24"/>
+                <w:lang w:eastAsia="da-DK"/>
+              </w:rPr>
+            </w:pPr>
+            <w:r>
+              <w:rPr>
+                <w:rFonts w:ascii="Calibri" w:eastAsia="Times New Roman" w:hAnsi="Calibri" w:cs="Times New Roman"/>
+                <w:b/>
+                <w:color w:val="00000A"/>
+                <w:sz w:val="28"/>
+                <w:szCs w:val="24"/>
+                <w:lang w:eastAsia="da-DK"/>
+              </w:rPr>
+              <w:t>Description</w:t>
+            </w:r>
+          </w:p>
+        </w:tc>
+        <w:tc>
+          <w:tcPr>
+            <w:tcW w:w="8242" w:type="dxa"/>
+            <w:tcBorders>
+              <w:top w:val="single" w:sz="4" w:space="0" w:color="00000A"/>
+              <w:left w:val="single" w:sz="4" w:space="0" w:color="00000A"/>
+              <w:bottom w:val="single" w:sz="4" w:space="0" w:color="00000A"/>
+              <w:right w:val="single" w:sz="4" w:space="0" w:color="00000A"/>
+            </w:tcBorders>
+            <w:shd w:val="clear" w:color="auto" w:fill="auto"/>
+          </w:tcPr>
+          <w:p>
+            <w:pPr>
+              <w:widowControl/>
+              <w:rPr>
+                <w:rFonts w:ascii="Calibri" w:eastAsia="Times New Roman" w:hAnsi="Calibri" w:cs="Times New Roman"/>
+                <w:color w:val="00000A"/>
+                <w:sz w:val="28"/>
+                <w:szCs w:val="24"/>
+                <w:lang w:eastAsia="da-DK"/>
+              </w:rPr>
+            </w:pPr>
+            <w:r>
+              <w:rPr>
+                <w:rFonts w:ascii="Calibri" w:eastAsia="Times New Roman" w:hAnsi="Calibri" w:cs="Times New Roman"/>
+                <w:color w:val="00000A"/>
+                <w:sz w:val="28"/>
+                <w:szCs w:val="24"/>
+                <w:lang w:eastAsia="da-DK"/>
+              </w:rPr>
+              <w:t xml:space="preserve">The project contains a small app for retrieving the image of </w:t>
+            </w:r>
+            <w:r>
+              <w:rPr>
+                <w:rFonts w:ascii="Calibri" w:eastAsia="Times New Roman" w:hAnsi="Calibri" w:cs="Times New Roman"/>
+                <w:color w:val="00000A"/>
+                <w:sz w:val="28"/>
+                <w:szCs w:val="24"/>
+                <w:lang w:eastAsia="da-DK"/>
+              </w:rPr>
+              <w:t>GitHub</w:t>
+            </w:r>
+            <w:r>
+              <w:rPr>
+                <w:rFonts w:ascii="Calibri" w:eastAsia="Times New Roman" w:hAnsi="Calibri" w:cs="Times New Roman"/>
+                <w:color w:val="00000A"/>
+                <w:sz w:val="28"/>
+                <w:szCs w:val="24"/>
+                <w:lang w:eastAsia="da-DK"/>
+              </w:rPr>
+              <w:t xml:space="preserve"> users. More specifically, the user can type in a GitHub account name, and the image used on that GitHub account is then displayed. This is achieved in three steps:</w:t>
+            </w:r>
+          </w:p>
+          <w:p>
+            <w:pPr>
+              <w:widowControl/>
+              <w:rPr>
+                <w:rFonts w:ascii="Calibri" w:eastAsia="Times New Roman" w:hAnsi="Calibri" w:cs="Times New Roman"/>
+                <w:color w:val="00000A"/>
+                <w:sz w:val="28"/>
+                <w:szCs w:val="24"/>
+                <w:lang w:eastAsia="da-DK"/>
+              </w:rPr>
+            </w:pPr>
+          </w:p>
+          <w:p>
+            <w:pPr>
+              <w:pStyle w:val="Listeafsnit"/>
+              <w:widowControl/>
+              <w:numPr>
+                <w:ilvl w:val="0"/>
+                <w:numId w:val="10"/>
+              </w:numPr>
+              <w:rPr>
+                <w:rFonts w:ascii="Calibri" w:eastAsia="Times New Roman" w:hAnsi="Calibri" w:cs="Times New Roman"/>
+                <w:color w:val="00000A"/>
+                <w:sz w:val="28"/>
+                <w:szCs w:val="24"/>
+                <w:lang w:eastAsia="da-DK"/>
+              </w:rPr>
+            </w:pPr>
+            <w:r>
+              <w:rPr>
+                <w:rFonts w:ascii="Calibri" w:eastAsia="Times New Roman" w:hAnsi="Calibri" w:cs="Times New Roman"/>
+                <w:color w:val="00000A"/>
+                <w:sz w:val="28"/>
+                <w:szCs w:val="24"/>
+                <w:lang w:eastAsia="da-DK"/>
+              </w:rPr>
+              <w:t>Retrieve the account name typed into the input control.</w:t>
+            </w:r>
+          </w:p>
+          <w:p>
+            <w:pPr>
+              <w:pStyle w:val="Listeafsnit"/>
+              <w:widowControl/>
+              <w:numPr>
+                <w:ilvl w:val="0"/>
+                <w:numId w:val="10"/>
+              </w:numPr>
+              <w:rPr>
+                <w:rFonts w:ascii="Calibri" w:eastAsia="Times New Roman" w:hAnsi="Calibri" w:cs="Times New Roman"/>
+                <w:color w:val="00000A"/>
+                <w:sz w:val="28"/>
+                <w:szCs w:val="24"/>
+                <w:lang w:eastAsia="da-DK"/>
+              </w:rPr>
+            </w:pPr>
+            <w:r>
+              <w:rPr>
+                <w:rFonts w:ascii="Calibri" w:eastAsia="Times New Roman" w:hAnsi="Calibri" w:cs="Times New Roman"/>
+                <w:color w:val="00000A"/>
+                <w:sz w:val="28"/>
+                <w:szCs w:val="24"/>
+                <w:lang w:eastAsia="da-DK"/>
+              </w:rPr>
+              <w:t>Retrieve data from the GitHub account.</w:t>
+            </w:r>
+          </w:p>
+          <w:p>
+            <w:pPr>
+              <w:pStyle w:val="Listeafsnit"/>
+              <w:widowControl/>
+              <w:numPr>
+                <w:ilvl w:val="0"/>
+                <w:numId w:val="10"/>
+              </w:numPr>
+              <w:rPr>
+                <w:rFonts w:ascii="Calibri" w:eastAsia="Times New Roman" w:hAnsi="Calibri" w:cs="Times New Roman"/>
+                <w:color w:val="00000A"/>
+                <w:sz w:val="28"/>
+                <w:szCs w:val="24"/>
+                <w:lang w:eastAsia="da-DK"/>
+              </w:rPr>
+            </w:pPr>
+            <w:r>
+              <w:rPr>
+                <w:rFonts w:ascii="Calibri" w:eastAsia="Times New Roman" w:hAnsi="Calibri" w:cs="Times New Roman"/>
+                <w:color w:val="00000A"/>
+                <w:sz w:val="28"/>
+                <w:szCs w:val="24"/>
+                <w:lang w:eastAsia="da-DK"/>
+              </w:rPr>
+              <w:t>Use the retrieved data to set the image source for the image control.</w:t>
+            </w:r>
+          </w:p>
+          <w:p>
+            <w:pPr>
+              <w:widowControl/>
+              <w:rPr>
+                <w:rFonts w:ascii="Calibri" w:eastAsia="Times New Roman" w:hAnsi="Calibri" w:cs="Times New Roman"/>
+                <w:color w:val="00000A"/>
+                <w:sz w:val="28"/>
+                <w:szCs w:val="24"/>
+                <w:lang w:eastAsia="da-DK"/>
+              </w:rPr>
+            </w:pPr>
+          </w:p>
+          <w:p>
+            <w:pPr>
+              <w:widowControl/>
+              <w:rPr>
+                <w:rFonts w:ascii="Calibri" w:eastAsia="Times New Roman" w:hAnsi="Calibri" w:cs="Times New Roman"/>
+                <w:color w:val="00000A"/>
+                <w:sz w:val="28"/>
+                <w:szCs w:val="24"/>
+                <w:lang w:eastAsia="da-DK"/>
+              </w:rPr>
+            </w:pPr>
+            <w:r>
+              <w:rPr>
+                <w:rFonts w:ascii="Calibri" w:eastAsia="Times New Roman" w:hAnsi="Calibri" w:cs="Times New Roman"/>
+                <w:color w:val="00000A"/>
+                <w:sz w:val="28"/>
+                <w:szCs w:val="24"/>
+                <w:lang w:eastAsia="da-DK"/>
+              </w:rPr>
+              <w:t>However, step 2</w:t>
+            </w:r>
+            <w:r>
+              <w:rPr>
+                <w:rFonts w:ascii="Calibri" w:eastAsia="Times New Roman" w:hAnsi="Calibri" w:cs="Times New Roman"/>
+                <w:color w:val="00000A"/>
+                <w:sz w:val="28"/>
+                <w:szCs w:val="24"/>
+                <w:lang w:eastAsia="da-DK"/>
+              </w:rPr>
+              <w:t xml:space="preserve"> and 3</w:t>
+            </w:r>
+            <w:r>
+              <w:rPr>
+                <w:rFonts w:ascii="Calibri" w:eastAsia="Times New Roman" w:hAnsi="Calibri" w:cs="Times New Roman"/>
+                <w:color w:val="00000A"/>
+                <w:sz w:val="28"/>
+                <w:szCs w:val="24"/>
+                <w:lang w:eastAsia="da-DK"/>
+              </w:rPr>
+              <w:t xml:space="preserve"> has not been implemented yet.</w:t>
+            </w:r>
+          </w:p>
+          <w:p>
+            <w:pPr>
+              <w:widowControl/>
+              <w:rPr>
+                <w:rFonts w:ascii="Calibri" w:eastAsia="Times New Roman" w:hAnsi="Calibri" w:cs="Times New Roman"/>
+                <w:color w:val="00000A"/>
+                <w:sz w:val="28"/>
+                <w:szCs w:val="24"/>
+                <w:lang w:eastAsia="da-DK"/>
+              </w:rPr>
+            </w:pPr>
+          </w:p>
+        </w:tc>
+      </w:tr>
+      <w:tr>
+        <w:tc>
+          <w:tcPr>
+            <w:tcW w:w="1666" w:type="dxa"/>
+            <w:tcBorders>
+              <w:top w:val="single" w:sz="4" w:space="0" w:color="00000A"/>
+              <w:left w:val="single" w:sz="4" w:space="0" w:color="00000A"/>
+              <w:bottom w:val="single" w:sz="4" w:space="0" w:color="00000A"/>
+              <w:right w:val="single" w:sz="4" w:space="0" w:color="00000A"/>
+            </w:tcBorders>
+            <w:shd w:val="clear" w:color="auto" w:fill="auto"/>
+          </w:tcPr>
+          <w:p>
+            <w:pPr>
+              <w:widowControl/>
+              <w:rPr>
+                <w:rFonts w:ascii="Calibri" w:eastAsia="Times New Roman" w:hAnsi="Calibri" w:cs="Times New Roman"/>
+                <w:b/>
+                <w:color w:val="00000A"/>
+                <w:sz w:val="28"/>
+                <w:szCs w:val="24"/>
+                <w:lang w:eastAsia="da-DK"/>
+              </w:rPr>
+            </w:pPr>
+            <w:r>
+              <w:rPr>
+                <w:rFonts w:ascii="Calibri" w:eastAsia="Times New Roman" w:hAnsi="Calibri" w:cs="Times New Roman"/>
+                <w:b/>
+                <w:color w:val="00000A"/>
+                <w:sz w:val="28"/>
+                <w:szCs w:val="24"/>
+                <w:lang w:eastAsia="da-DK"/>
+              </w:rPr>
+              <w:t>Steps</w:t>
+            </w:r>
+          </w:p>
+        </w:tc>
+        <w:tc>
+          <w:tcPr>
+            <w:tcW w:w="8242" w:type="dxa"/>
+            <w:tcBorders>
+              <w:top w:val="single" w:sz="4" w:space="0" w:color="00000A"/>
+              <w:left w:val="single" w:sz="4" w:space="0" w:color="00000A"/>
+              <w:bottom w:val="single" w:sz="4" w:space="0" w:color="00000A"/>
+              <w:right w:val="single" w:sz="4" w:space="0" w:color="00000A"/>
+            </w:tcBorders>
+            <w:shd w:val="clear" w:color="auto" w:fill="auto"/>
+          </w:tcPr>
+          <w:p>
+            <w:pPr>
+              <w:pStyle w:val="Listeafsnit"/>
+              <w:widowControl/>
+              <w:numPr>
+                <w:ilvl w:val="0"/>
+                <w:numId w:val="11"/>
+              </w:numPr>
+              <w:rPr>
+                <w:rFonts w:ascii="Calibri" w:eastAsia="Times New Roman" w:hAnsi="Calibri" w:cs="Times New Roman"/>
+                <w:color w:val="00000A"/>
+                <w:sz w:val="28"/>
+                <w:szCs w:val="24"/>
+                <w:lang w:eastAsia="da-DK"/>
+              </w:rPr>
+            </w:pPr>
+            <w:r>
+              <w:rPr>
+                <w:rFonts w:ascii="Calibri" w:eastAsia="Times New Roman" w:hAnsi="Calibri" w:cs="Times New Roman"/>
+                <w:color w:val="00000A"/>
+                <w:sz w:val="24"/>
+                <w:szCs w:val="24"/>
+                <w:lang w:eastAsia="da-DK"/>
+              </w:rPr>
+              <w:t xml:space="preserve">Open </w:t>
+            </w:r>
+            <w:r>
+              <w:rPr>
+                <w:rFonts w:ascii="Calibri" w:eastAsia="Times New Roman" w:hAnsi="Calibri" w:cs="Times New Roman"/>
+                <w:b/>
+                <w:color w:val="00000A"/>
+                <w:sz w:val="28"/>
+                <w:szCs w:val="24"/>
+                <w:lang w:eastAsia="da-DK"/>
+              </w:rPr>
+              <w:t>script.js</w:t>
+            </w:r>
+            <w:r>
+              <w:rPr>
+                <w:rFonts w:ascii="Calibri" w:eastAsia="Times New Roman" w:hAnsi="Calibri" w:cs="Times New Roman"/>
+                <w:color w:val="00000A"/>
+                <w:sz w:val="28"/>
+                <w:szCs w:val="24"/>
+                <w:lang w:eastAsia="da-DK"/>
+              </w:rPr>
+              <w:t>, and inspect the code. It is as such quite simple, but</w:t>
+            </w:r>
+            <w:r>
+              <w:rPr>
+                <w:rFonts w:ascii="Calibri" w:eastAsia="Times New Roman" w:hAnsi="Calibri" w:cs="Times New Roman"/>
+                <w:color w:val="00000A"/>
+                <w:sz w:val="28"/>
+                <w:szCs w:val="24"/>
+                <w:lang w:eastAsia="da-DK"/>
+              </w:rPr>
+              <w:t xml:space="preserve"> it only implements step 1</w:t>
+            </w:r>
+            <w:bookmarkStart w:id="0" w:name="_GoBack"/>
+            <w:bookmarkEnd w:id="0"/>
+            <w:r>
+              <w:rPr>
+                <w:rFonts w:ascii="Calibri" w:eastAsia="Times New Roman" w:hAnsi="Calibri" w:cs="Times New Roman"/>
+                <w:color w:val="00000A"/>
+                <w:sz w:val="28"/>
+                <w:szCs w:val="24"/>
+                <w:lang w:eastAsia="da-DK"/>
+              </w:rPr>
+              <w:t>.</w:t>
+            </w:r>
+          </w:p>
+          <w:p>
+            <w:pPr>
+              <w:pStyle w:val="Listeafsnit"/>
+              <w:widowControl/>
+              <w:numPr>
+                <w:ilvl w:val="0"/>
+                <w:numId w:val="11"/>
+              </w:numPr>
+              <w:rPr>
+                <w:rFonts w:ascii="Calibri" w:eastAsia="Times New Roman" w:hAnsi="Calibri" w:cs="Times New Roman"/>
+                <w:color w:val="00000A"/>
+                <w:sz w:val="28"/>
+                <w:szCs w:val="24"/>
+                <w:lang w:eastAsia="da-DK"/>
+              </w:rPr>
+            </w:pPr>
+            <w:r>
+              <w:rPr>
+                <w:rFonts w:ascii="Calibri" w:eastAsia="Times New Roman" w:hAnsi="Calibri" w:cs="Times New Roman"/>
+                <w:color w:val="00000A"/>
+                <w:sz w:val="28"/>
+                <w:szCs w:val="24"/>
+                <w:lang w:eastAsia="da-DK"/>
+              </w:rPr>
+              <w:t xml:space="preserve">Implement step 2 using the </w:t>
+            </w:r>
+            <w:r>
+              <w:rPr>
+                <w:rFonts w:ascii="Calibri" w:eastAsia="Times New Roman" w:hAnsi="Calibri" w:cs="Times New Roman"/>
+                <w:b/>
+                <w:color w:val="00000A"/>
+                <w:sz w:val="28"/>
+                <w:szCs w:val="24"/>
+                <w:lang w:eastAsia="da-DK"/>
+              </w:rPr>
+              <w:t>fetch</w:t>
+            </w:r>
+            <w:r>
+              <w:rPr>
+                <w:rFonts w:ascii="Calibri" w:eastAsia="Times New Roman" w:hAnsi="Calibri" w:cs="Times New Roman"/>
+                <w:color w:val="00000A"/>
+                <w:sz w:val="28"/>
+                <w:szCs w:val="24"/>
+                <w:lang w:eastAsia="da-DK"/>
+              </w:rPr>
+              <w:t xml:space="preserve"> </w:t>
+            </w:r>
+            <w:r>
+              <w:rPr>
+                <w:rFonts w:ascii="Calibri" w:eastAsia="Times New Roman" w:hAnsi="Calibri" w:cs="Times New Roman"/>
+                <w:color w:val="00000A"/>
+                <w:sz w:val="28"/>
+                <w:szCs w:val="24"/>
+                <w:lang w:eastAsia="da-DK"/>
+              </w:rPr>
+              <w:t>function</w:t>
+            </w:r>
+            <w:r>
+              <w:rPr>
+                <w:rFonts w:ascii="Calibri" w:eastAsia="Times New Roman" w:hAnsi="Calibri" w:cs="Times New Roman"/>
+                <w:color w:val="00000A"/>
+                <w:sz w:val="28"/>
+                <w:szCs w:val="24"/>
+                <w:lang w:eastAsia="da-DK"/>
+              </w:rPr>
+              <w:t xml:space="preserve"> (see e.g. </w:t>
+            </w:r>
+            <w:r>
+              <w:rPr>
+                <w:rFonts w:ascii="Calibri" w:eastAsia="Times New Roman" w:hAnsi="Calibri" w:cs="Times New Roman"/>
+                <w:color w:val="00000A"/>
+                <w:sz w:val="28"/>
+                <w:szCs w:val="24"/>
+                <w:lang w:eastAsia="da-DK"/>
+              </w:rPr>
+              <w:t xml:space="preserve">the Mozilla ducumentation on </w:t>
+            </w:r>
+            <w:r>
+              <w:rPr>
+                <w:rFonts w:ascii="Calibri" w:eastAsia="Times New Roman" w:hAnsi="Calibri" w:cs="Times New Roman"/>
+                <w:b/>
+                <w:color w:val="00000A"/>
+                <w:sz w:val="28"/>
+                <w:szCs w:val="24"/>
+                <w:lang w:eastAsia="da-DK"/>
+              </w:rPr>
+              <w:t>fetch</w:t>
+            </w:r>
+            <w:r>
+              <w:rPr>
+                <w:rFonts w:ascii="Calibri" w:eastAsia="Times New Roman" w:hAnsi="Calibri" w:cs="Times New Roman"/>
+                <w:color w:val="00000A"/>
+                <w:sz w:val="28"/>
+                <w:szCs w:val="24"/>
+                <w:lang w:eastAsia="da-DK"/>
+              </w:rPr>
+              <w:t xml:space="preserve">: </w:t>
+            </w:r>
+            <w:hyperlink r:id="rId5" w:history="1">
+              <w:r>
+                <w:rPr>
+                  <w:rStyle w:val="Hyperlink"/>
+                  <w:rFonts w:ascii="Calibri" w:eastAsia="Times New Roman" w:hAnsi="Calibri" w:cs="Times New Roman"/>
+                  <w:sz w:val="28"/>
+                  <w:szCs w:val="24"/>
+                  <w:lang w:eastAsia="da-DK"/>
+                </w:rPr>
+                <w:t>https://developer.mozilla.org/en-US/docs/Web/API/Fetch_API/Using_Fetch</w:t>
+              </w:r>
+            </w:hyperlink>
+            <w:r>
+              <w:rPr>
+                <w:rFonts w:ascii="Calibri" w:eastAsia="Times New Roman" w:hAnsi="Calibri" w:cs="Times New Roman"/>
+                <w:color w:val="00000A"/>
+                <w:sz w:val="28"/>
+                <w:szCs w:val="24"/>
+                <w:lang w:eastAsia="da-DK"/>
+              </w:rPr>
+              <w:t xml:space="preserve">). You can choose to use the style with </w:t>
+            </w:r>
+            <w:r>
+              <w:rPr>
+                <w:rFonts w:ascii="Calibri" w:eastAsia="Times New Roman" w:hAnsi="Calibri" w:cs="Times New Roman"/>
+                <w:b/>
+                <w:color w:val="00000A"/>
+                <w:sz w:val="28"/>
+                <w:szCs w:val="24"/>
+                <w:lang w:eastAsia="da-DK"/>
+              </w:rPr>
+              <w:t>then</w:t>
+            </w:r>
+            <w:r>
+              <w:rPr>
+                <w:rFonts w:ascii="Calibri" w:eastAsia="Times New Roman" w:hAnsi="Calibri" w:cs="Times New Roman"/>
+                <w:color w:val="00000A"/>
+                <w:sz w:val="28"/>
+                <w:szCs w:val="24"/>
+                <w:lang w:eastAsia="da-DK"/>
+              </w:rPr>
+              <w:t>-function</w:t>
+            </w:r>
+            <w:r>
+              <w:rPr>
+                <w:rFonts w:ascii="Calibri" w:eastAsia="Times New Roman" w:hAnsi="Calibri" w:cs="Times New Roman"/>
+                <w:color w:val="00000A"/>
+                <w:sz w:val="28"/>
+                <w:szCs w:val="24"/>
+                <w:lang w:eastAsia="da-DK"/>
+              </w:rPr>
+              <w:t>s</w:t>
+            </w:r>
+            <w:r>
+              <w:rPr>
+                <w:rFonts w:ascii="Calibri" w:eastAsia="Times New Roman" w:hAnsi="Calibri" w:cs="Times New Roman"/>
+                <w:color w:val="00000A"/>
+                <w:sz w:val="28"/>
+                <w:szCs w:val="24"/>
+                <w:lang w:eastAsia="da-DK"/>
+              </w:rPr>
+              <w:t xml:space="preserve">, or </w:t>
+            </w:r>
+            <w:r>
+              <w:rPr>
+                <w:rFonts w:ascii="Calibri" w:eastAsia="Times New Roman" w:hAnsi="Calibri" w:cs="Times New Roman"/>
+                <w:color w:val="00000A"/>
+                <w:sz w:val="28"/>
+                <w:szCs w:val="24"/>
+                <w:lang w:eastAsia="da-DK"/>
+              </w:rPr>
+              <w:t xml:space="preserve">alternatively </w:t>
+            </w:r>
+            <w:r>
+              <w:rPr>
+                <w:rFonts w:ascii="Calibri" w:eastAsia="Times New Roman" w:hAnsi="Calibri" w:cs="Times New Roman"/>
+                <w:color w:val="00000A"/>
+                <w:sz w:val="28"/>
+                <w:szCs w:val="24"/>
+                <w:lang w:eastAsia="da-DK"/>
+              </w:rPr>
+              <w:t xml:space="preserve">the style </w:t>
+            </w:r>
+            <w:r>
+              <w:rPr>
+                <w:rFonts w:ascii="Calibri" w:eastAsia="Times New Roman" w:hAnsi="Calibri" w:cs="Times New Roman"/>
+                <w:color w:val="00000A"/>
+                <w:sz w:val="28"/>
+                <w:szCs w:val="24"/>
+                <w:lang w:eastAsia="da-DK"/>
+              </w:rPr>
+              <w:t xml:space="preserve">with </w:t>
+            </w:r>
+            <w:r>
+              <w:rPr>
+                <w:rFonts w:ascii="Calibri" w:eastAsia="Times New Roman" w:hAnsi="Calibri" w:cs="Times New Roman"/>
+                <w:b/>
+                <w:color w:val="00000A"/>
+                <w:sz w:val="28"/>
+                <w:szCs w:val="24"/>
+                <w:lang w:eastAsia="da-DK"/>
+              </w:rPr>
+              <w:t>async</w:t>
+            </w:r>
+            <w:r>
+              <w:rPr>
+                <w:rFonts w:ascii="Calibri" w:eastAsia="Times New Roman" w:hAnsi="Calibri" w:cs="Times New Roman"/>
+                <w:color w:val="00000A"/>
+                <w:sz w:val="28"/>
+                <w:szCs w:val="24"/>
+                <w:lang w:eastAsia="da-DK"/>
+              </w:rPr>
+              <w:t>/</w:t>
+            </w:r>
+            <w:r>
+              <w:rPr>
+                <w:rFonts w:ascii="Calibri" w:eastAsia="Times New Roman" w:hAnsi="Calibri" w:cs="Times New Roman"/>
+                <w:b/>
+                <w:color w:val="00000A"/>
+                <w:sz w:val="28"/>
+                <w:szCs w:val="24"/>
+                <w:lang w:eastAsia="da-DK"/>
+              </w:rPr>
+              <w:t>await</w:t>
+            </w:r>
+            <w:r>
+              <w:rPr>
+                <w:rFonts w:ascii="Calibri" w:eastAsia="Times New Roman" w:hAnsi="Calibri" w:cs="Times New Roman"/>
+                <w:color w:val="00000A"/>
+                <w:sz w:val="28"/>
+                <w:szCs w:val="24"/>
+                <w:lang w:eastAsia="da-DK"/>
+              </w:rPr>
+              <w:t xml:space="preserve"> (or you can try out both approaches).</w:t>
+            </w:r>
+          </w:p>
+          <w:p>
+            <w:pPr>
+              <w:pStyle w:val="Listeafsnit"/>
+              <w:widowControl/>
+              <w:numPr>
+                <w:ilvl w:val="0"/>
+                <w:numId w:val="11"/>
+              </w:numPr>
+              <w:rPr>
+                <w:rFonts w:ascii="Calibri" w:eastAsia="Times New Roman" w:hAnsi="Calibri" w:cs="Times New Roman"/>
+                <w:color w:val="00000A"/>
+                <w:sz w:val="28"/>
+                <w:szCs w:val="24"/>
+                <w:lang w:eastAsia="da-DK"/>
+              </w:rPr>
+            </w:pPr>
+            <w:r>
+              <w:rPr>
+                <w:rFonts w:ascii="Calibri" w:eastAsia="Times New Roman" w:hAnsi="Calibri" w:cs="Times New Roman"/>
+                <w:color w:val="00000A"/>
+                <w:sz w:val="28"/>
+                <w:szCs w:val="24"/>
+                <w:lang w:eastAsia="da-DK"/>
+              </w:rPr>
+              <w:t xml:space="preserve">Implement step 3 using the retrieved data and the provided function </w:t>
+            </w:r>
+            <w:r>
+              <w:rPr>
+                <w:rFonts w:ascii="Calibri" w:eastAsia="Times New Roman" w:hAnsi="Calibri" w:cs="Times New Roman"/>
+                <w:b/>
+                <w:color w:val="00000A"/>
+                <w:sz w:val="28"/>
+                <w:szCs w:val="24"/>
+                <w:lang w:eastAsia="da-DK"/>
+              </w:rPr>
+              <w:t>setImageFromUserData</w:t>
+            </w:r>
+            <w:r>
+              <w:rPr>
+                <w:rFonts w:ascii="Calibri" w:eastAsia="Times New Roman" w:hAnsi="Calibri" w:cs="Times New Roman"/>
+                <w:color w:val="00000A"/>
+                <w:sz w:val="28"/>
+                <w:szCs w:val="24"/>
+                <w:lang w:eastAsia="da-DK"/>
+              </w:rPr>
+              <w:t>.</w:t>
+            </w:r>
+          </w:p>
+          <w:p>
+            <w:pPr>
+              <w:pStyle w:val="Listeafsnit"/>
+              <w:widowControl/>
+              <w:numPr>
+                <w:ilvl w:val="0"/>
+                <w:numId w:val="11"/>
+              </w:numPr>
+              <w:rPr>
+                <w:rFonts w:ascii="Calibri" w:eastAsia="Times New Roman" w:hAnsi="Calibri" w:cs="Times New Roman"/>
+                <w:color w:val="00000A"/>
+                <w:sz w:val="28"/>
+                <w:szCs w:val="24"/>
+                <w:lang w:eastAsia="da-DK"/>
+              </w:rPr>
+            </w:pPr>
+            <w:r>
+              <w:rPr>
+                <w:rFonts w:ascii="Calibri" w:eastAsia="Times New Roman" w:hAnsi="Calibri" w:cs="Times New Roman"/>
+                <w:color w:val="00000A"/>
+                <w:sz w:val="28"/>
+                <w:szCs w:val="24"/>
+                <w:lang w:eastAsia="da-DK"/>
+              </w:rPr>
+              <w:t>Try out your code with a couple of GitHub user accounts, e.g. “perl-easj”, “laursen”, “billgates” and “octocat”.</w:t>
+            </w:r>
+          </w:p>
+          <w:p>
+            <w:pPr>
+              <w:widowControl/>
+              <w:rPr>
+                <w:rFonts w:ascii="Calibri" w:eastAsia="Times New Roman" w:hAnsi="Calibri" w:cs="Times New Roman"/>
+                <w:color w:val="00000A"/>
+                <w:sz w:val="24"/>
+                <w:szCs w:val="24"/>
+                <w:lang w:eastAsia="da-DK"/>
+              </w:rPr>
+            </w:pPr>
+          </w:p>
+          <w:p>
+            <w:pPr>
+              <w:widowControl/>
+              <w:rPr>
+                <w:rFonts w:ascii="Calibri" w:eastAsia="Times New Roman" w:hAnsi="Calibri" w:cs="Times New Roman"/>
+                <w:color w:val="00000A"/>
+                <w:sz w:val="24"/>
+                <w:szCs w:val="24"/>
+                <w:lang w:eastAsia="da-DK"/>
+              </w:rPr>
+            </w:pPr>
+          </w:p>
+        </w:tc>
+      </w:tr>
+    </w:tbl>
+    <w:p>
+      <w:pPr>
+        <w:widowControl/>
+        <w:rPr>
+          <w:rFonts w:ascii="Calibri" w:eastAsia="Times New Roman" w:hAnsi="Calibri" w:cs="Times New Roman"/>
+          <w:color w:val="00000A"/>
+          <w:sz w:val="28"/>
+          <w:szCs w:val="24"/>
+          <w:lang w:eastAsia="da-DK"/>
+        </w:rPr>
+      </w:pPr>
     </w:p>
     <w:p>
       <w:pPr>
@@ -3002,6 +4584,1217 @@
       </w:tr>
     </w:tbl>
     <w:p/>
+    <w:p>
+      <w:pPr>
+        <w:widowControl/>
+        <w:spacing w:after="160" w:line="259" w:lineRule="auto"/>
+      </w:pPr>
+      <w:r>
+        <w:br w:type="page"/>
+      </w:r>
+    </w:p>
+    <w:tbl>
+      <w:tblPr>
+        <w:tblW w:w="9908" w:type="dxa"/>
+        <w:tblBorders>
+          <w:top w:val="single" w:sz="4" w:space="0" w:color="00000A"/>
+          <w:left w:val="single" w:sz="4" w:space="0" w:color="00000A"/>
+          <w:bottom w:val="single" w:sz="4" w:space="0" w:color="00000A"/>
+          <w:right w:val="single" w:sz="4" w:space="0" w:color="00000A"/>
+          <w:insideH w:val="single" w:sz="4" w:space="0" w:color="00000A"/>
+          <w:insideV w:val="single" w:sz="4" w:space="0" w:color="00000A"/>
+        </w:tblBorders>
+        <w:tblLook w:val="04A0" w:firstRow="1" w:lastRow="0" w:firstColumn="1" w:lastColumn="0" w:noHBand="0" w:noVBand="1"/>
+      </w:tblPr>
+      <w:tblGrid>
+        <w:gridCol w:w="1666"/>
+        <w:gridCol w:w="8242"/>
+      </w:tblGrid>
+      <w:tr>
+        <w:tc>
+          <w:tcPr>
+            <w:tcW w:w="1666" w:type="dxa"/>
+            <w:tcBorders>
+              <w:top w:val="single" w:sz="4" w:space="0" w:color="00000A"/>
+              <w:left w:val="single" w:sz="4" w:space="0" w:color="00000A"/>
+              <w:bottom w:val="single" w:sz="4" w:space="0" w:color="00000A"/>
+              <w:right w:val="single" w:sz="4" w:space="0" w:color="00000A"/>
+            </w:tcBorders>
+            <w:shd w:val="clear" w:color="auto" w:fill="auto"/>
+          </w:tcPr>
+          <w:p>
+            <w:pPr>
+              <w:widowControl/>
+              <w:rPr>
+                <w:rFonts w:ascii="Calibri" w:eastAsia="Times New Roman" w:hAnsi="Calibri" w:cs="Times New Roman"/>
+                <w:b/>
+                <w:color w:val="00000A"/>
+                <w:sz w:val="28"/>
+                <w:szCs w:val="24"/>
+                <w:lang w:eastAsia="da-DK"/>
+              </w:rPr>
+            </w:pPr>
+            <w:r>
+              <w:rPr>
+                <w:rFonts w:ascii="Calibri" w:eastAsia="Times New Roman" w:hAnsi="Calibri" w:cs="Times New Roman"/>
+                <w:b/>
+                <w:color w:val="00000A"/>
+                <w:sz w:val="28"/>
+                <w:szCs w:val="24"/>
+                <w:lang w:eastAsia="da-DK"/>
+              </w:rPr>
+              <w:lastRenderedPageBreak/>
+              <w:t>Exercise</w:t>
+            </w:r>
+          </w:p>
+        </w:tc>
+        <w:tc>
+          <w:tcPr>
+            <w:tcW w:w="8242" w:type="dxa"/>
+            <w:tcBorders>
+              <w:top w:val="single" w:sz="4" w:space="0" w:color="00000A"/>
+              <w:left w:val="single" w:sz="4" w:space="0" w:color="00000A"/>
+              <w:bottom w:val="single" w:sz="4" w:space="0" w:color="00000A"/>
+              <w:right w:val="single" w:sz="4" w:space="0" w:color="00000A"/>
+            </w:tcBorders>
+            <w:shd w:val="clear" w:color="auto" w:fill="auto"/>
+          </w:tcPr>
+          <w:p>
+            <w:pPr>
+              <w:pStyle w:val="Overskrift2"/>
+              <w:ind w:left="0"/>
+              <w:rPr>
+                <w:lang w:eastAsia="da-DK"/>
+              </w:rPr>
+            </w:pPr>
+            <w:r>
+              <w:rPr>
+                <w:lang w:eastAsia="da-DK"/>
+              </w:rPr>
+              <w:t>JS.RolePlayClientServer</w:t>
+            </w:r>
+          </w:p>
+          <w:p>
+            <w:pPr>
+              <w:widowControl/>
+              <w:rPr>
+                <w:rFonts w:ascii="Calibri" w:eastAsia="Times New Roman" w:hAnsi="Calibri" w:cs="Times New Roman"/>
+                <w:color w:val="00000A"/>
+                <w:sz w:val="28"/>
+                <w:szCs w:val="24"/>
+                <w:lang w:eastAsia="da-DK"/>
+              </w:rPr>
+            </w:pPr>
+          </w:p>
+        </w:tc>
+      </w:tr>
+      <w:tr>
+        <w:tc>
+          <w:tcPr>
+            <w:tcW w:w="1666" w:type="dxa"/>
+            <w:tcBorders>
+              <w:top w:val="single" w:sz="4" w:space="0" w:color="00000A"/>
+              <w:left w:val="single" w:sz="4" w:space="0" w:color="00000A"/>
+              <w:bottom w:val="single" w:sz="4" w:space="0" w:color="00000A"/>
+              <w:right w:val="single" w:sz="4" w:space="0" w:color="00000A"/>
+            </w:tcBorders>
+            <w:shd w:val="clear" w:color="auto" w:fill="auto"/>
+          </w:tcPr>
+          <w:p>
+            <w:pPr>
+              <w:widowControl/>
+              <w:rPr>
+                <w:rFonts w:ascii="Calibri" w:eastAsia="Times New Roman" w:hAnsi="Calibri" w:cs="Times New Roman"/>
+                <w:b/>
+                <w:color w:val="00000A"/>
+                <w:sz w:val="28"/>
+                <w:szCs w:val="24"/>
+                <w:lang w:eastAsia="da-DK"/>
+              </w:rPr>
+            </w:pPr>
+            <w:r>
+              <w:rPr>
+                <w:rFonts w:ascii="Calibri" w:eastAsia="Times New Roman" w:hAnsi="Calibri" w:cs="Times New Roman"/>
+                <w:b/>
+                <w:color w:val="00000A"/>
+                <w:sz w:val="28"/>
+                <w:szCs w:val="24"/>
+                <w:lang w:eastAsia="da-DK"/>
+              </w:rPr>
+              <w:t>App</w:t>
+            </w:r>
+          </w:p>
+        </w:tc>
+        <w:tc>
+          <w:tcPr>
+            <w:tcW w:w="8242" w:type="dxa"/>
+            <w:tcBorders>
+              <w:top w:val="single" w:sz="4" w:space="0" w:color="00000A"/>
+              <w:left w:val="single" w:sz="4" w:space="0" w:color="00000A"/>
+              <w:bottom w:val="single" w:sz="4" w:space="0" w:color="00000A"/>
+              <w:right w:val="single" w:sz="4" w:space="0" w:color="00000A"/>
+            </w:tcBorders>
+            <w:shd w:val="clear" w:color="auto" w:fill="auto"/>
+          </w:tcPr>
+          <w:p>
+            <w:pPr>
+              <w:widowControl/>
+              <w:rPr>
+                <w:rFonts w:ascii="Calibri" w:eastAsia="Times New Roman" w:hAnsi="Calibri" w:cs="Times New Roman"/>
+                <w:b/>
+                <w:color w:val="00000A"/>
+                <w:sz w:val="28"/>
+                <w:szCs w:val="24"/>
+                <w:lang w:eastAsia="da-DK"/>
+              </w:rPr>
+            </w:pPr>
+            <w:r>
+              <w:rPr>
+                <w:rFonts w:ascii="Calibri" w:eastAsia="Times New Roman" w:hAnsi="Calibri" w:cs="Times New Roman"/>
+                <w:b/>
+                <w:color w:val="00000A"/>
+                <w:sz w:val="28"/>
+                <w:szCs w:val="24"/>
+                <w:lang w:eastAsia="da-DK"/>
+              </w:rPr>
+              <w:t xml:space="preserve">RolePlayClientServer </w:t>
+            </w:r>
+            <w:r>
+              <w:rPr>
+                <w:rFonts w:ascii="Calibri" w:eastAsia="Times New Roman" w:hAnsi="Calibri" w:cs="Times New Roman"/>
+                <w:color w:val="00000A"/>
+                <w:sz w:val="28"/>
+                <w:szCs w:val="24"/>
+                <w:lang w:eastAsia="da-DK"/>
+              </w:rPr>
+              <w:t>(</w:t>
+            </w:r>
+            <w:r>
+              <w:rPr>
+                <w:rFonts w:ascii="Calibri" w:eastAsia="Times New Roman" w:hAnsi="Calibri" w:cs="Times New Roman"/>
+                <w:color w:val="00000A"/>
+                <w:sz w:val="28"/>
+                <w:szCs w:val="24"/>
+                <w:lang w:eastAsia="da-DK"/>
+              </w:rPr>
+              <w:t xml:space="preserve">and </w:t>
+            </w:r>
+            <w:r>
+              <w:rPr>
+                <w:rFonts w:ascii="Calibri" w:eastAsia="Times New Roman" w:hAnsi="Calibri" w:cs="Times New Roman"/>
+                <w:b/>
+                <w:color w:val="00000A"/>
+                <w:sz w:val="28"/>
+                <w:szCs w:val="24"/>
+                <w:lang w:eastAsia="da-DK"/>
+              </w:rPr>
+              <w:t>RolePlaySolved</w:t>
+            </w:r>
+            <w:r>
+              <w:rPr>
+                <w:rFonts w:ascii="Calibri" w:eastAsia="Times New Roman" w:hAnsi="Calibri" w:cs="Times New Roman"/>
+                <w:color w:val="00000A"/>
+                <w:sz w:val="28"/>
+                <w:szCs w:val="24"/>
+                <w:lang w:eastAsia="da-DK"/>
+              </w:rPr>
+              <w:t>)</w:t>
+            </w:r>
+          </w:p>
+          <w:p>
+            <w:pPr>
+              <w:widowControl/>
+              <w:rPr>
+                <w:rFonts w:ascii="Calibri" w:eastAsia="Times New Roman" w:hAnsi="Calibri" w:cs="Times New Roman"/>
+                <w:color w:val="00000A"/>
+                <w:sz w:val="28"/>
+                <w:szCs w:val="24"/>
+                <w:lang w:eastAsia="da-DK"/>
+              </w:rPr>
+            </w:pPr>
+          </w:p>
+        </w:tc>
+      </w:tr>
+      <w:tr>
+        <w:tc>
+          <w:tcPr>
+            <w:tcW w:w="1666" w:type="dxa"/>
+            <w:tcBorders>
+              <w:top w:val="single" w:sz="4" w:space="0" w:color="00000A"/>
+              <w:left w:val="single" w:sz="4" w:space="0" w:color="00000A"/>
+              <w:bottom w:val="single" w:sz="4" w:space="0" w:color="00000A"/>
+              <w:right w:val="single" w:sz="4" w:space="0" w:color="00000A"/>
+            </w:tcBorders>
+            <w:shd w:val="clear" w:color="auto" w:fill="auto"/>
+          </w:tcPr>
+          <w:p>
+            <w:pPr>
+              <w:widowControl/>
+              <w:rPr>
+                <w:rFonts w:ascii="Calibri" w:eastAsia="Times New Roman" w:hAnsi="Calibri" w:cs="Times New Roman"/>
+                <w:b/>
+                <w:color w:val="00000A"/>
+                <w:sz w:val="28"/>
+                <w:szCs w:val="24"/>
+                <w:lang w:eastAsia="da-DK"/>
+              </w:rPr>
+            </w:pPr>
+            <w:r>
+              <w:rPr>
+                <w:rFonts w:ascii="Calibri" w:eastAsia="Times New Roman" w:hAnsi="Calibri" w:cs="Times New Roman"/>
+                <w:b/>
+                <w:color w:val="00000A"/>
+                <w:sz w:val="28"/>
+                <w:szCs w:val="24"/>
+                <w:lang w:eastAsia="da-DK"/>
+              </w:rPr>
+              <w:t>Purpose</w:t>
+            </w:r>
+          </w:p>
+        </w:tc>
+        <w:tc>
+          <w:tcPr>
+            <w:tcW w:w="8242" w:type="dxa"/>
+            <w:tcBorders>
+              <w:top w:val="single" w:sz="4" w:space="0" w:color="00000A"/>
+              <w:left w:val="single" w:sz="4" w:space="0" w:color="00000A"/>
+              <w:bottom w:val="single" w:sz="4" w:space="0" w:color="00000A"/>
+              <w:right w:val="single" w:sz="4" w:space="0" w:color="00000A"/>
+            </w:tcBorders>
+            <w:shd w:val="clear" w:color="auto" w:fill="auto"/>
+          </w:tcPr>
+          <w:p>
+            <w:pPr>
+              <w:widowControl/>
+              <w:rPr>
+                <w:rFonts w:ascii="Calibri" w:eastAsia="Times New Roman" w:hAnsi="Calibri" w:cs="Times New Roman"/>
+                <w:color w:val="00000A"/>
+                <w:sz w:val="28"/>
+                <w:szCs w:val="24"/>
+                <w:lang w:eastAsia="da-DK"/>
+              </w:rPr>
+            </w:pPr>
+            <w:r>
+              <w:rPr>
+                <w:rFonts w:ascii="Calibri" w:eastAsia="Times New Roman" w:hAnsi="Calibri" w:cs="Times New Roman"/>
+                <w:color w:val="00000A"/>
+                <w:sz w:val="28"/>
+                <w:szCs w:val="24"/>
+                <w:lang w:eastAsia="da-DK"/>
+              </w:rPr>
+              <w:t xml:space="preserve">See and work with an example of a client/server setup using </w:t>
+            </w:r>
+            <w:r>
+              <w:rPr>
+                <w:rFonts w:ascii="Calibri" w:eastAsia="Times New Roman" w:hAnsi="Calibri" w:cs="Times New Roman"/>
+                <w:b/>
+                <w:color w:val="00000A"/>
+                <w:sz w:val="28"/>
+                <w:szCs w:val="24"/>
+                <w:lang w:eastAsia="da-DK"/>
+              </w:rPr>
+              <w:t>Node.js</w:t>
+            </w:r>
+            <w:r>
+              <w:rPr>
+                <w:rFonts w:ascii="Calibri" w:eastAsia="Times New Roman" w:hAnsi="Calibri" w:cs="Times New Roman"/>
+                <w:color w:val="00000A"/>
+                <w:sz w:val="28"/>
+                <w:szCs w:val="24"/>
+                <w:lang w:eastAsia="da-DK"/>
+              </w:rPr>
+              <w:t>.</w:t>
+            </w:r>
+          </w:p>
+          <w:p>
+            <w:pPr>
+              <w:widowControl/>
+              <w:rPr>
+                <w:rFonts w:ascii="Calibri" w:eastAsia="Times New Roman" w:hAnsi="Calibri" w:cs="Times New Roman"/>
+                <w:color w:val="00000A"/>
+                <w:sz w:val="28"/>
+                <w:szCs w:val="24"/>
+                <w:lang w:eastAsia="da-DK"/>
+              </w:rPr>
+            </w:pPr>
+          </w:p>
+        </w:tc>
+      </w:tr>
+      <w:tr>
+        <w:tc>
+          <w:tcPr>
+            <w:tcW w:w="1666" w:type="dxa"/>
+            <w:tcBorders>
+              <w:top w:val="single" w:sz="4" w:space="0" w:color="00000A"/>
+              <w:left w:val="single" w:sz="4" w:space="0" w:color="00000A"/>
+              <w:bottom w:val="single" w:sz="4" w:space="0" w:color="00000A"/>
+              <w:right w:val="single" w:sz="4" w:space="0" w:color="00000A"/>
+            </w:tcBorders>
+            <w:shd w:val="clear" w:color="auto" w:fill="auto"/>
+          </w:tcPr>
+          <w:p>
+            <w:pPr>
+              <w:widowControl/>
+              <w:rPr>
+                <w:rFonts w:ascii="Calibri" w:eastAsia="Times New Roman" w:hAnsi="Calibri" w:cs="Times New Roman"/>
+                <w:b/>
+                <w:color w:val="00000A"/>
+                <w:sz w:val="28"/>
+                <w:szCs w:val="24"/>
+                <w:lang w:eastAsia="da-DK"/>
+              </w:rPr>
+            </w:pPr>
+            <w:r>
+              <w:rPr>
+                <w:rFonts w:ascii="Calibri" w:eastAsia="Times New Roman" w:hAnsi="Calibri" w:cs="Times New Roman"/>
+                <w:b/>
+                <w:color w:val="00000A"/>
+                <w:sz w:val="28"/>
+                <w:szCs w:val="24"/>
+                <w:lang w:eastAsia="da-DK"/>
+              </w:rPr>
+              <w:t>Description</w:t>
+            </w:r>
+          </w:p>
+        </w:tc>
+        <w:tc>
+          <w:tcPr>
+            <w:tcW w:w="8242" w:type="dxa"/>
+            <w:tcBorders>
+              <w:top w:val="single" w:sz="4" w:space="0" w:color="00000A"/>
+              <w:left w:val="single" w:sz="4" w:space="0" w:color="00000A"/>
+              <w:bottom w:val="single" w:sz="4" w:space="0" w:color="00000A"/>
+              <w:right w:val="single" w:sz="4" w:space="0" w:color="00000A"/>
+            </w:tcBorders>
+            <w:shd w:val="clear" w:color="auto" w:fill="auto"/>
+          </w:tcPr>
+          <w:p>
+            <w:pPr>
+              <w:widowControl/>
+              <w:rPr>
+                <w:rFonts w:ascii="Calibri" w:eastAsia="Times New Roman" w:hAnsi="Calibri" w:cs="Times New Roman"/>
+                <w:color w:val="00000A"/>
+                <w:sz w:val="28"/>
+                <w:szCs w:val="24"/>
+                <w:lang w:eastAsia="da-DK"/>
+              </w:rPr>
+            </w:pPr>
+            <w:r>
+              <w:rPr>
+                <w:rFonts w:ascii="Calibri" w:eastAsia="Times New Roman" w:hAnsi="Calibri" w:cs="Times New Roman"/>
+                <w:color w:val="00000A"/>
+                <w:sz w:val="28"/>
+                <w:szCs w:val="24"/>
+                <w:lang w:eastAsia="da-DK"/>
+              </w:rPr>
+              <w:t xml:space="preserve">The </w:t>
+            </w:r>
+            <w:r>
+              <w:rPr>
+                <w:rFonts w:ascii="Calibri" w:eastAsia="Times New Roman" w:hAnsi="Calibri" w:cs="Times New Roman"/>
+                <w:b/>
+                <w:color w:val="00000A"/>
+                <w:sz w:val="28"/>
+                <w:szCs w:val="24"/>
+                <w:lang w:eastAsia="da-DK"/>
+              </w:rPr>
+              <w:t>RolePlaySolved</w:t>
+            </w:r>
+            <w:r>
+              <w:rPr>
+                <w:rFonts w:ascii="Calibri" w:eastAsia="Times New Roman" w:hAnsi="Calibri" w:cs="Times New Roman"/>
+                <w:color w:val="00000A"/>
+                <w:sz w:val="28"/>
+                <w:szCs w:val="24"/>
+                <w:lang w:eastAsia="da-DK"/>
+              </w:rPr>
+              <w:t xml:space="preserve"> folder contains a very simple role-play game, where a </w:t>
+            </w:r>
+            <w:r>
+              <w:rPr>
+                <w:rFonts w:ascii="Calibri" w:eastAsia="Times New Roman" w:hAnsi="Calibri" w:cs="Times New Roman"/>
+                <w:b/>
+                <w:color w:val="00000A"/>
+                <w:sz w:val="28"/>
+                <w:szCs w:val="24"/>
+                <w:lang w:eastAsia="da-DK"/>
+              </w:rPr>
+              <w:t>Hero</w:t>
+            </w:r>
+            <w:r>
+              <w:rPr>
+                <w:rFonts w:ascii="Calibri" w:eastAsia="Times New Roman" w:hAnsi="Calibri" w:cs="Times New Roman"/>
+                <w:color w:val="00000A"/>
+                <w:sz w:val="28"/>
+                <w:szCs w:val="24"/>
+                <w:lang w:eastAsia="da-DK"/>
+              </w:rPr>
+              <w:t xml:space="preserve"> and a </w:t>
+            </w:r>
+            <w:r>
+              <w:rPr>
+                <w:rFonts w:ascii="Calibri" w:eastAsia="Times New Roman" w:hAnsi="Calibri" w:cs="Times New Roman"/>
+                <w:b/>
+                <w:color w:val="00000A"/>
+                <w:sz w:val="28"/>
+                <w:szCs w:val="24"/>
+                <w:lang w:eastAsia="da-DK"/>
+              </w:rPr>
+              <w:t>Beast</w:t>
+            </w:r>
+            <w:r>
+              <w:rPr>
+                <w:rFonts w:ascii="Calibri" w:eastAsia="Times New Roman" w:hAnsi="Calibri" w:cs="Times New Roman"/>
+                <w:color w:val="00000A"/>
+                <w:sz w:val="28"/>
+                <w:szCs w:val="24"/>
+                <w:lang w:eastAsia="da-DK"/>
+              </w:rPr>
+              <w:t xml:space="preserve"> can fight to the death. </w:t>
+            </w:r>
+            <w:r>
+              <w:rPr>
+                <w:rFonts w:ascii="Calibri" w:eastAsia="Times New Roman" w:hAnsi="Calibri" w:cs="Times New Roman"/>
+                <w:color w:val="00000A"/>
+                <w:sz w:val="28"/>
+                <w:szCs w:val="24"/>
+                <w:lang w:eastAsia="da-DK"/>
+              </w:rPr>
+              <w:t xml:space="preserve">In this exercise, we take a look at a client/server implementation of the game. That is, the game runs in a </w:t>
+            </w:r>
+            <w:r>
+              <w:rPr>
+                <w:rFonts w:ascii="Calibri" w:eastAsia="Times New Roman" w:hAnsi="Calibri" w:cs="Times New Roman"/>
+                <w:b/>
+                <w:color w:val="00000A"/>
+                <w:sz w:val="28"/>
+                <w:szCs w:val="24"/>
+                <w:lang w:eastAsia="da-DK"/>
+              </w:rPr>
+              <w:t>Node.js</w:t>
+            </w:r>
+            <w:r>
+              <w:rPr>
+                <w:rFonts w:ascii="Calibri" w:eastAsia="Times New Roman" w:hAnsi="Calibri" w:cs="Times New Roman"/>
+                <w:color w:val="00000A"/>
+                <w:sz w:val="28"/>
+                <w:szCs w:val="24"/>
+                <w:lang w:eastAsia="da-DK"/>
+              </w:rPr>
+              <w:t>-based server application, and can be accessed by a client through the browser.</w:t>
+            </w:r>
+          </w:p>
+          <w:p>
+            <w:pPr>
+              <w:widowControl/>
+              <w:rPr>
+                <w:rFonts w:ascii="Calibri" w:eastAsia="Times New Roman" w:hAnsi="Calibri" w:cs="Times New Roman"/>
+                <w:color w:val="00000A"/>
+                <w:sz w:val="28"/>
+                <w:szCs w:val="24"/>
+                <w:lang w:eastAsia="da-DK"/>
+              </w:rPr>
+            </w:pPr>
+          </w:p>
+        </w:tc>
+      </w:tr>
+      <w:tr>
+        <w:tc>
+          <w:tcPr>
+            <w:tcW w:w="1666" w:type="dxa"/>
+            <w:tcBorders>
+              <w:top w:val="single" w:sz="4" w:space="0" w:color="00000A"/>
+              <w:left w:val="single" w:sz="4" w:space="0" w:color="00000A"/>
+              <w:bottom w:val="single" w:sz="4" w:space="0" w:color="00000A"/>
+              <w:right w:val="single" w:sz="4" w:space="0" w:color="00000A"/>
+            </w:tcBorders>
+            <w:shd w:val="clear" w:color="auto" w:fill="auto"/>
+          </w:tcPr>
+          <w:p>
+            <w:pPr>
+              <w:widowControl/>
+              <w:rPr>
+                <w:rFonts w:ascii="Calibri" w:eastAsia="Times New Roman" w:hAnsi="Calibri" w:cs="Times New Roman"/>
+                <w:b/>
+                <w:color w:val="00000A"/>
+                <w:sz w:val="28"/>
+                <w:szCs w:val="24"/>
+                <w:lang w:eastAsia="da-DK"/>
+              </w:rPr>
+            </w:pPr>
+            <w:r>
+              <w:rPr>
+                <w:rFonts w:ascii="Calibri" w:eastAsia="Times New Roman" w:hAnsi="Calibri" w:cs="Times New Roman"/>
+                <w:b/>
+                <w:color w:val="00000A"/>
+                <w:sz w:val="28"/>
+                <w:szCs w:val="24"/>
+                <w:lang w:eastAsia="da-DK"/>
+              </w:rPr>
+              <w:t>Steps</w:t>
+            </w:r>
+          </w:p>
+        </w:tc>
+        <w:tc>
+          <w:tcPr>
+            <w:tcW w:w="8242" w:type="dxa"/>
+            <w:tcBorders>
+              <w:top w:val="single" w:sz="4" w:space="0" w:color="00000A"/>
+              <w:left w:val="single" w:sz="4" w:space="0" w:color="00000A"/>
+              <w:bottom w:val="single" w:sz="4" w:space="0" w:color="00000A"/>
+              <w:right w:val="single" w:sz="4" w:space="0" w:color="00000A"/>
+            </w:tcBorders>
+            <w:shd w:val="clear" w:color="auto" w:fill="auto"/>
+          </w:tcPr>
+          <w:p>
+            <w:pPr>
+              <w:pStyle w:val="Listeafsnit"/>
+              <w:widowControl/>
+              <w:numPr>
+                <w:ilvl w:val="0"/>
+                <w:numId w:val="12"/>
+              </w:numPr>
+              <w:rPr>
+                <w:rFonts w:ascii="Calibri" w:eastAsia="Times New Roman" w:hAnsi="Calibri" w:cs="Times New Roman"/>
+                <w:color w:val="00000A"/>
+                <w:sz w:val="24"/>
+                <w:szCs w:val="24"/>
+                <w:lang w:eastAsia="da-DK"/>
+              </w:rPr>
+            </w:pPr>
+            <w:r>
+              <w:rPr>
+                <w:rFonts w:ascii="Calibri" w:eastAsia="Times New Roman" w:hAnsi="Calibri" w:cs="Times New Roman"/>
+                <w:color w:val="00000A"/>
+                <w:sz w:val="24"/>
+                <w:szCs w:val="24"/>
+                <w:lang w:eastAsia="da-DK"/>
+              </w:rPr>
+              <w:t xml:space="preserve">Take a </w:t>
+            </w:r>
+            <w:r>
+              <w:rPr>
+                <w:rFonts w:ascii="Calibri" w:eastAsia="Times New Roman" w:hAnsi="Calibri" w:cs="Times New Roman"/>
+                <w:color w:val="00000A"/>
+                <w:sz w:val="24"/>
+                <w:szCs w:val="24"/>
+                <w:u w:val="single"/>
+                <w:lang w:eastAsia="da-DK"/>
+              </w:rPr>
+              <w:t>thorough</w:t>
+            </w:r>
+            <w:r>
+              <w:rPr>
+                <w:rFonts w:ascii="Calibri" w:eastAsia="Times New Roman" w:hAnsi="Calibri" w:cs="Times New Roman"/>
+                <w:color w:val="00000A"/>
+                <w:sz w:val="24"/>
+                <w:szCs w:val="24"/>
+                <w:lang w:eastAsia="da-DK"/>
+              </w:rPr>
+              <w:t xml:space="preserve"> look at the code in </w:t>
+            </w:r>
+            <w:r>
+              <w:rPr>
+                <w:rFonts w:ascii="Calibri" w:eastAsia="Times New Roman" w:hAnsi="Calibri" w:cs="Times New Roman"/>
+                <w:b/>
+                <w:color w:val="00000A"/>
+                <w:sz w:val="24"/>
+                <w:szCs w:val="24"/>
+                <w:lang w:eastAsia="da-DK"/>
+              </w:rPr>
+              <w:t>RolePlaySolved</w:t>
+            </w:r>
+            <w:r>
+              <w:rPr>
+                <w:rFonts w:ascii="Calibri" w:eastAsia="Times New Roman" w:hAnsi="Calibri" w:cs="Times New Roman"/>
+                <w:color w:val="00000A"/>
+                <w:sz w:val="24"/>
+                <w:szCs w:val="24"/>
+                <w:lang w:eastAsia="da-DK"/>
+              </w:rPr>
+              <w:t xml:space="preserve"> (primarily the code in </w:t>
+            </w:r>
+            <w:r>
+              <w:rPr>
+                <w:rFonts w:ascii="Calibri" w:eastAsia="Times New Roman" w:hAnsi="Calibri" w:cs="Times New Roman"/>
+                <w:b/>
+                <w:color w:val="00000A"/>
+                <w:sz w:val="24"/>
+                <w:szCs w:val="24"/>
+                <w:lang w:eastAsia="da-DK"/>
+              </w:rPr>
+              <w:t>script.js</w:t>
+            </w:r>
+            <w:r>
+              <w:rPr>
+                <w:rFonts w:ascii="Calibri" w:eastAsia="Times New Roman" w:hAnsi="Calibri" w:cs="Times New Roman"/>
+                <w:color w:val="00000A"/>
+                <w:sz w:val="24"/>
+                <w:szCs w:val="24"/>
+                <w:lang w:eastAsia="da-DK"/>
+              </w:rPr>
+              <w:t>), until you feel you under</w:t>
+            </w:r>
+            <w:r>
+              <w:rPr>
+                <w:rFonts w:ascii="Calibri" w:eastAsia="Times New Roman" w:hAnsi="Calibri" w:cs="Times New Roman"/>
+                <w:color w:val="00000A"/>
+                <w:sz w:val="24"/>
+                <w:szCs w:val="24"/>
+                <w:lang w:eastAsia="da-DK"/>
+              </w:rPr>
+              <w:t>stand the structure of the code, and the role of each class.</w:t>
+            </w:r>
+          </w:p>
+          <w:p>
+            <w:pPr>
+              <w:pStyle w:val="Listeafsnit"/>
+              <w:widowControl/>
+              <w:numPr>
+                <w:ilvl w:val="0"/>
+                <w:numId w:val="12"/>
+              </w:numPr>
+              <w:rPr>
+                <w:rFonts w:ascii="Calibri" w:eastAsia="Times New Roman" w:hAnsi="Calibri" w:cs="Times New Roman"/>
+                <w:color w:val="00000A"/>
+                <w:sz w:val="24"/>
+                <w:szCs w:val="24"/>
+                <w:lang w:eastAsia="da-DK"/>
+              </w:rPr>
+            </w:pPr>
+            <w:r>
+              <w:rPr>
+                <w:rFonts w:ascii="Calibri" w:eastAsia="Times New Roman" w:hAnsi="Calibri" w:cs="Times New Roman"/>
+                <w:color w:val="00000A"/>
+                <w:sz w:val="24"/>
+                <w:szCs w:val="24"/>
+                <w:lang w:eastAsia="da-DK"/>
+              </w:rPr>
+              <w:t xml:space="preserve">Now open the </w:t>
+            </w:r>
+            <w:r>
+              <w:rPr>
+                <w:rFonts w:ascii="Calibri" w:eastAsia="Times New Roman" w:hAnsi="Calibri" w:cs="Times New Roman"/>
+                <w:b/>
+                <w:color w:val="00000A"/>
+                <w:sz w:val="24"/>
+                <w:szCs w:val="24"/>
+                <w:lang w:eastAsia="da-DK"/>
+              </w:rPr>
+              <w:t>RolePlayClientServer</w:t>
+            </w:r>
+            <w:r>
+              <w:rPr>
+                <w:rFonts w:ascii="Calibri" w:eastAsia="Times New Roman" w:hAnsi="Calibri" w:cs="Times New Roman"/>
+                <w:color w:val="00000A"/>
+                <w:sz w:val="24"/>
+                <w:szCs w:val="24"/>
+                <w:lang w:eastAsia="da-DK"/>
+              </w:rPr>
+              <w:t xml:space="preserve"> folder, and take a look at the code in </w:t>
+            </w:r>
+            <w:r>
+              <w:rPr>
+                <w:rFonts w:ascii="Calibri" w:eastAsia="Times New Roman" w:hAnsi="Calibri" w:cs="Times New Roman"/>
+                <w:b/>
+                <w:color w:val="00000A"/>
+                <w:sz w:val="24"/>
+                <w:szCs w:val="24"/>
+                <w:lang w:eastAsia="da-DK"/>
+              </w:rPr>
+              <w:t>app.js</w:t>
+            </w:r>
+            <w:r>
+              <w:rPr>
+                <w:rFonts w:ascii="Calibri" w:eastAsia="Times New Roman" w:hAnsi="Calibri" w:cs="Times New Roman"/>
+                <w:color w:val="00000A"/>
+                <w:sz w:val="24"/>
+                <w:szCs w:val="24"/>
+                <w:lang w:eastAsia="da-DK"/>
+              </w:rPr>
+              <w:t xml:space="preserve">. This code is the “server part” of the game. You should primarily focus on understanding the code beneath the comments </w:t>
+            </w:r>
+            <w:r>
+              <w:rPr>
+                <w:rFonts w:ascii="Calibri" w:eastAsia="Times New Roman" w:hAnsi="Calibri" w:cs="Times New Roman"/>
+                <w:b/>
+                <w:color w:val="00000A"/>
+                <w:sz w:val="24"/>
+                <w:szCs w:val="24"/>
+                <w:lang w:eastAsia="da-DK"/>
+              </w:rPr>
+              <w:t>// Game setup</w:t>
+            </w:r>
+            <w:r>
+              <w:rPr>
+                <w:rFonts w:ascii="Calibri" w:eastAsia="Times New Roman" w:hAnsi="Calibri" w:cs="Times New Roman"/>
+                <w:color w:val="00000A"/>
+                <w:sz w:val="24"/>
+                <w:szCs w:val="24"/>
+                <w:lang w:eastAsia="da-DK"/>
+              </w:rPr>
+              <w:t xml:space="preserve"> and </w:t>
+            </w:r>
+            <w:r>
+              <w:rPr>
+                <w:rFonts w:ascii="Calibri" w:eastAsia="Times New Roman" w:hAnsi="Calibri" w:cs="Times New Roman"/>
+                <w:b/>
+                <w:color w:val="00000A"/>
+                <w:sz w:val="24"/>
+                <w:szCs w:val="24"/>
+                <w:lang w:eastAsia="da-DK"/>
+              </w:rPr>
+              <w:t>// Server setup</w:t>
+            </w:r>
+            <w:r>
+              <w:rPr>
+                <w:rFonts w:ascii="Calibri" w:eastAsia="Times New Roman" w:hAnsi="Calibri" w:cs="Times New Roman"/>
+                <w:color w:val="00000A"/>
+                <w:sz w:val="24"/>
+                <w:szCs w:val="24"/>
+                <w:lang w:eastAsia="da-DK"/>
+              </w:rPr>
+              <w:t>.</w:t>
+            </w:r>
+          </w:p>
+          <w:p>
+            <w:pPr>
+              <w:pStyle w:val="Listeafsnit"/>
+              <w:widowControl/>
+              <w:numPr>
+                <w:ilvl w:val="0"/>
+                <w:numId w:val="12"/>
+              </w:numPr>
+              <w:rPr>
+                <w:rFonts w:ascii="Calibri" w:eastAsia="Times New Roman" w:hAnsi="Calibri" w:cs="Times New Roman"/>
+                <w:color w:val="00000A"/>
+                <w:sz w:val="24"/>
+                <w:szCs w:val="24"/>
+                <w:lang w:eastAsia="da-DK"/>
+              </w:rPr>
+            </w:pPr>
+            <w:r>
+              <w:rPr>
+                <w:rFonts w:ascii="Calibri" w:eastAsia="Times New Roman" w:hAnsi="Calibri" w:cs="Times New Roman"/>
+                <w:color w:val="00000A"/>
+                <w:sz w:val="24"/>
+                <w:szCs w:val="24"/>
+                <w:lang w:eastAsia="da-DK"/>
+              </w:rPr>
+              <w:t xml:space="preserve">Also take a look at the code in </w:t>
+            </w:r>
+            <w:r>
+              <w:rPr>
+                <w:rFonts w:ascii="Calibri" w:eastAsia="Times New Roman" w:hAnsi="Calibri" w:cs="Times New Roman"/>
+                <w:b/>
+                <w:color w:val="00000A"/>
+                <w:sz w:val="24"/>
+                <w:szCs w:val="24"/>
+                <w:lang w:eastAsia="da-DK"/>
+              </w:rPr>
+              <w:t>script.js</w:t>
+            </w:r>
+            <w:r>
+              <w:rPr>
+                <w:rFonts w:ascii="Calibri" w:eastAsia="Times New Roman" w:hAnsi="Calibri" w:cs="Times New Roman"/>
+                <w:color w:val="00000A"/>
+                <w:sz w:val="24"/>
+                <w:szCs w:val="24"/>
+                <w:lang w:eastAsia="da-DK"/>
+              </w:rPr>
+              <w:t xml:space="preserve">. This code is the “client part” of the game. </w:t>
+            </w:r>
+            <w:r>
+              <w:rPr>
+                <w:rFonts w:ascii="Calibri" w:eastAsia="Times New Roman" w:hAnsi="Calibri" w:cs="Times New Roman"/>
+                <w:color w:val="00000A"/>
+                <w:sz w:val="24"/>
+                <w:szCs w:val="24"/>
+                <w:lang w:eastAsia="da-DK"/>
+              </w:rPr>
+              <w:t xml:space="preserve">You should primarily focus on understanding the code </w:t>
+            </w:r>
+            <w:r>
+              <w:rPr>
+                <w:rFonts w:ascii="Calibri" w:eastAsia="Times New Roman" w:hAnsi="Calibri" w:cs="Times New Roman"/>
+                <w:color w:val="00000A"/>
+                <w:sz w:val="24"/>
+                <w:szCs w:val="24"/>
+                <w:lang w:eastAsia="da-DK"/>
+              </w:rPr>
+              <w:t xml:space="preserve">in the classes </w:t>
+            </w:r>
+            <w:r>
+              <w:rPr>
+                <w:rFonts w:ascii="Calibri" w:eastAsia="Times New Roman" w:hAnsi="Calibri" w:cs="Times New Roman"/>
+                <w:b/>
+                <w:color w:val="00000A"/>
+                <w:sz w:val="24"/>
+                <w:szCs w:val="24"/>
+                <w:lang w:eastAsia="da-DK"/>
+              </w:rPr>
+              <w:t>GameServer</w:t>
+            </w:r>
+            <w:r>
+              <w:rPr>
+                <w:rFonts w:ascii="Calibri" w:eastAsia="Times New Roman" w:hAnsi="Calibri" w:cs="Times New Roman"/>
+                <w:b/>
+                <w:color w:val="00000A"/>
+                <w:sz w:val="24"/>
+                <w:szCs w:val="24"/>
+                <w:lang w:eastAsia="da-DK"/>
+              </w:rPr>
+              <w:softHyphen/>
+            </w:r>
+            <w:r>
+              <w:rPr>
+                <w:rFonts w:ascii="Calibri" w:eastAsia="Times New Roman" w:hAnsi="Calibri" w:cs="Times New Roman"/>
+                <w:b/>
+                <w:color w:val="00000A"/>
+                <w:sz w:val="24"/>
+                <w:szCs w:val="24"/>
+                <w:lang w:eastAsia="da-DK"/>
+              </w:rPr>
+              <w:t>Connection</w:t>
+            </w:r>
+            <w:r>
+              <w:rPr>
+                <w:rFonts w:ascii="Calibri" w:eastAsia="Times New Roman" w:hAnsi="Calibri" w:cs="Times New Roman"/>
+                <w:color w:val="00000A"/>
+                <w:sz w:val="24"/>
+                <w:szCs w:val="24"/>
+                <w:lang w:eastAsia="da-DK"/>
+              </w:rPr>
+              <w:t xml:space="preserve"> and </w:t>
+            </w:r>
+            <w:r>
+              <w:rPr>
+                <w:rFonts w:ascii="Calibri" w:eastAsia="Times New Roman" w:hAnsi="Calibri" w:cs="Times New Roman"/>
+                <w:b/>
+                <w:color w:val="00000A"/>
+                <w:sz w:val="24"/>
+                <w:szCs w:val="24"/>
+                <w:lang w:eastAsia="da-DK"/>
+              </w:rPr>
+              <w:t>GameClientLauncher</w:t>
+            </w:r>
+            <w:r>
+              <w:rPr>
+                <w:rFonts w:ascii="Calibri" w:eastAsia="Times New Roman" w:hAnsi="Calibri" w:cs="Times New Roman"/>
+                <w:color w:val="00000A"/>
+                <w:sz w:val="24"/>
+                <w:szCs w:val="24"/>
+                <w:lang w:eastAsia="da-DK"/>
+              </w:rPr>
+              <w:t>.</w:t>
+            </w:r>
+          </w:p>
+          <w:p>
+            <w:pPr>
+              <w:pStyle w:val="Listeafsnit"/>
+              <w:widowControl/>
+              <w:numPr>
+                <w:ilvl w:val="0"/>
+                <w:numId w:val="12"/>
+              </w:numPr>
+              <w:rPr>
+                <w:rFonts w:ascii="Calibri" w:eastAsia="Times New Roman" w:hAnsi="Calibri" w:cs="Times New Roman"/>
+                <w:color w:val="00000A"/>
+                <w:sz w:val="24"/>
+                <w:szCs w:val="24"/>
+                <w:lang w:eastAsia="da-DK"/>
+              </w:rPr>
+            </w:pPr>
+            <w:r>
+              <w:rPr>
+                <w:rFonts w:ascii="Calibri" w:eastAsia="Times New Roman" w:hAnsi="Calibri" w:cs="Times New Roman"/>
+                <w:color w:val="00000A"/>
+                <w:sz w:val="24"/>
+                <w:szCs w:val="24"/>
+                <w:lang w:eastAsia="da-DK"/>
+              </w:rPr>
+              <w:t xml:space="preserve">Start the server, by opening a terminal window, navigate to the root of the </w:t>
+            </w:r>
+            <w:r>
+              <w:rPr>
+                <w:rFonts w:ascii="Calibri" w:eastAsia="Times New Roman" w:hAnsi="Calibri" w:cs="Times New Roman"/>
+                <w:b/>
+                <w:color w:val="00000A"/>
+                <w:sz w:val="24"/>
+                <w:szCs w:val="24"/>
+                <w:lang w:eastAsia="da-DK"/>
+              </w:rPr>
+              <w:t>RolePlayClientServer</w:t>
+            </w:r>
+            <w:r>
+              <w:rPr>
+                <w:rFonts w:ascii="Calibri" w:eastAsia="Times New Roman" w:hAnsi="Calibri" w:cs="Times New Roman"/>
+                <w:color w:val="00000A"/>
+                <w:sz w:val="24"/>
+                <w:szCs w:val="24"/>
+                <w:lang w:eastAsia="da-DK"/>
+              </w:rPr>
+              <w:t xml:space="preserve"> folder (if needed), and enter </w:t>
+            </w:r>
+            <w:r>
+              <w:rPr>
+                <w:rFonts w:ascii="Calibri" w:eastAsia="Times New Roman" w:hAnsi="Calibri" w:cs="Times New Roman"/>
+                <w:b/>
+                <w:color w:val="00000A"/>
+                <w:sz w:val="24"/>
+                <w:szCs w:val="24"/>
+                <w:lang w:eastAsia="da-DK"/>
+              </w:rPr>
+              <w:t>NODE app.js</w:t>
+            </w:r>
+            <w:r>
+              <w:rPr>
+                <w:rFonts w:ascii="Calibri" w:eastAsia="Times New Roman" w:hAnsi="Calibri" w:cs="Times New Roman"/>
+                <w:color w:val="00000A"/>
+                <w:sz w:val="24"/>
+                <w:szCs w:val="24"/>
+                <w:lang w:eastAsia="da-DK"/>
+              </w:rPr>
+              <w:t xml:space="preserve">. </w:t>
+            </w:r>
+            <w:r>
+              <w:rPr>
+                <w:rFonts w:ascii="Calibri" w:eastAsia="Times New Roman" w:hAnsi="Calibri" w:cs="Times New Roman"/>
+                <w:color w:val="00000A"/>
+                <w:sz w:val="24"/>
+                <w:szCs w:val="24"/>
+                <w:lang w:eastAsia="da-DK"/>
+              </w:rPr>
+              <w:t>This start</w:t>
+            </w:r>
+            <w:r>
+              <w:rPr>
+                <w:rFonts w:ascii="Calibri" w:eastAsia="Times New Roman" w:hAnsi="Calibri" w:cs="Times New Roman"/>
+                <w:color w:val="00000A"/>
+                <w:sz w:val="24"/>
+                <w:szCs w:val="24"/>
+                <w:lang w:eastAsia="da-DK"/>
+              </w:rPr>
+              <w:t>s</w:t>
+            </w:r>
+            <w:r>
+              <w:rPr>
+                <w:rFonts w:ascii="Calibri" w:eastAsia="Times New Roman" w:hAnsi="Calibri" w:cs="Times New Roman"/>
+                <w:color w:val="00000A"/>
+                <w:sz w:val="24"/>
+                <w:szCs w:val="24"/>
+                <w:lang w:eastAsia="da-DK"/>
+              </w:rPr>
+              <w:t xml:space="preserve"> the server. </w:t>
+            </w:r>
+            <w:r>
+              <w:rPr>
+                <w:rFonts w:ascii="Calibri" w:eastAsia="Times New Roman" w:hAnsi="Calibri" w:cs="Times New Roman"/>
+                <w:b/>
+                <w:color w:val="FF0000"/>
+                <w:sz w:val="24"/>
+                <w:szCs w:val="24"/>
+                <w:lang w:eastAsia="da-DK"/>
+              </w:rPr>
+              <w:t>NB:</w:t>
+            </w:r>
+            <w:r>
+              <w:rPr>
+                <w:rFonts w:ascii="Calibri" w:eastAsia="Times New Roman" w:hAnsi="Calibri" w:cs="Times New Roman"/>
+                <w:color w:val="00000A"/>
+                <w:sz w:val="24"/>
+                <w:szCs w:val="24"/>
+                <w:lang w:eastAsia="da-DK"/>
+              </w:rPr>
+              <w:t xml:space="preserve"> Keep the terminal window open! When you wish to shut down the server, go back into the terminal window and type </w:t>
+            </w:r>
+            <w:r>
+              <w:rPr>
+                <w:rFonts w:ascii="Calibri" w:eastAsia="Times New Roman" w:hAnsi="Calibri" w:cs="Times New Roman"/>
+                <w:b/>
+                <w:color w:val="00000A"/>
+                <w:sz w:val="24"/>
+                <w:szCs w:val="24"/>
+                <w:lang w:eastAsia="da-DK"/>
+              </w:rPr>
+              <w:t>Ctrl + C</w:t>
+            </w:r>
+            <w:r>
+              <w:rPr>
+                <w:rFonts w:ascii="Calibri" w:eastAsia="Times New Roman" w:hAnsi="Calibri" w:cs="Times New Roman"/>
+                <w:color w:val="00000A"/>
+                <w:sz w:val="24"/>
+                <w:szCs w:val="24"/>
+                <w:lang w:eastAsia="da-DK"/>
+              </w:rPr>
+              <w:t>.</w:t>
+            </w:r>
+            <w:r>
+              <w:rPr>
+                <w:rFonts w:ascii="Calibri" w:eastAsia="Times New Roman" w:hAnsi="Calibri" w:cs="Times New Roman"/>
+                <w:color w:val="00000A"/>
+                <w:sz w:val="24"/>
+                <w:szCs w:val="24"/>
+                <w:lang w:eastAsia="da-DK"/>
+              </w:rPr>
+              <w:t xml:space="preserve"> </w:t>
+            </w:r>
+          </w:p>
+          <w:p>
+            <w:pPr>
+              <w:pStyle w:val="Listeafsnit"/>
+              <w:widowControl/>
+              <w:numPr>
+                <w:ilvl w:val="0"/>
+                <w:numId w:val="12"/>
+              </w:numPr>
+              <w:rPr>
+                <w:rFonts w:ascii="Calibri" w:eastAsia="Times New Roman" w:hAnsi="Calibri" w:cs="Times New Roman"/>
+                <w:color w:val="00000A"/>
+                <w:sz w:val="24"/>
+                <w:szCs w:val="24"/>
+                <w:lang w:eastAsia="da-DK"/>
+              </w:rPr>
+            </w:pPr>
+            <w:r>
+              <w:rPr>
+                <w:rFonts w:ascii="Calibri" w:eastAsia="Times New Roman" w:hAnsi="Calibri" w:cs="Times New Roman"/>
+                <w:color w:val="00000A"/>
+                <w:sz w:val="24"/>
+                <w:szCs w:val="24"/>
+                <w:lang w:eastAsia="da-DK"/>
+              </w:rPr>
+              <w:t xml:space="preserve">Now open </w:t>
+            </w:r>
+            <w:r>
+              <w:rPr>
+                <w:rFonts w:ascii="Calibri" w:eastAsia="Times New Roman" w:hAnsi="Calibri" w:cs="Times New Roman"/>
+                <w:b/>
+                <w:color w:val="00000A"/>
+                <w:sz w:val="24"/>
+                <w:szCs w:val="24"/>
+                <w:lang w:eastAsia="da-DK"/>
+              </w:rPr>
+              <w:t>index.html</w:t>
+            </w:r>
+            <w:r>
+              <w:rPr>
+                <w:rFonts w:ascii="Calibri" w:eastAsia="Times New Roman" w:hAnsi="Calibri" w:cs="Times New Roman"/>
+                <w:color w:val="00000A"/>
+                <w:sz w:val="24"/>
+                <w:szCs w:val="24"/>
+                <w:lang w:eastAsia="da-DK"/>
+              </w:rPr>
+              <w:t xml:space="preserve"> (e.g. with </w:t>
+            </w:r>
+            <w:r>
+              <w:rPr>
+                <w:rFonts w:ascii="Calibri" w:eastAsia="Times New Roman" w:hAnsi="Calibri" w:cs="Times New Roman"/>
+                <w:b/>
+                <w:color w:val="00000A"/>
+                <w:sz w:val="24"/>
+                <w:szCs w:val="24"/>
+                <w:lang w:eastAsia="da-DK"/>
+              </w:rPr>
+              <w:t>Open with Live Server</w:t>
+            </w:r>
+            <w:r>
+              <w:rPr>
+                <w:rFonts w:ascii="Calibri" w:eastAsia="Times New Roman" w:hAnsi="Calibri" w:cs="Times New Roman"/>
+                <w:color w:val="00000A"/>
+                <w:sz w:val="24"/>
+                <w:szCs w:val="24"/>
+                <w:lang w:eastAsia="da-DK"/>
+              </w:rPr>
+              <w:t>)</w:t>
+            </w:r>
+            <w:r>
+              <w:rPr>
+                <w:rFonts w:ascii="Calibri" w:eastAsia="Times New Roman" w:hAnsi="Calibri" w:cs="Times New Roman"/>
+                <w:color w:val="00000A"/>
+                <w:sz w:val="24"/>
+                <w:szCs w:val="24"/>
+                <w:lang w:eastAsia="da-DK"/>
+              </w:rPr>
+              <w:t xml:space="preserve"> and try to play the game. Try to open the browser </w:t>
+            </w:r>
+            <w:r>
+              <w:rPr>
+                <w:rFonts w:ascii="Calibri" w:eastAsia="Times New Roman" w:hAnsi="Calibri" w:cs="Times New Roman"/>
+                <w:b/>
+                <w:color w:val="00000A"/>
+                <w:sz w:val="24"/>
+                <w:szCs w:val="24"/>
+                <w:lang w:eastAsia="da-DK"/>
+              </w:rPr>
+              <w:t>DevTools</w:t>
+            </w:r>
+            <w:r>
+              <w:rPr>
+                <w:rFonts w:ascii="Calibri" w:eastAsia="Times New Roman" w:hAnsi="Calibri" w:cs="Times New Roman"/>
+                <w:color w:val="00000A"/>
+                <w:sz w:val="24"/>
+                <w:szCs w:val="24"/>
+                <w:lang w:eastAsia="da-DK"/>
+              </w:rPr>
+              <w:t xml:space="preserve"> window, and see the network traffic caused by playing the game.</w:t>
+            </w:r>
+          </w:p>
+          <w:p>
+            <w:pPr>
+              <w:pStyle w:val="Listeafsnit"/>
+              <w:widowControl/>
+              <w:numPr>
+                <w:ilvl w:val="0"/>
+                <w:numId w:val="12"/>
+              </w:numPr>
+              <w:rPr>
+                <w:rFonts w:ascii="Calibri" w:eastAsia="Times New Roman" w:hAnsi="Calibri" w:cs="Times New Roman"/>
+                <w:color w:val="00000A"/>
+                <w:sz w:val="24"/>
+                <w:szCs w:val="24"/>
+                <w:lang w:eastAsia="da-DK"/>
+              </w:rPr>
+            </w:pPr>
+            <w:r>
+              <w:rPr>
+                <w:rFonts w:ascii="Calibri" w:eastAsia="Times New Roman" w:hAnsi="Calibri" w:cs="Times New Roman"/>
+                <w:color w:val="00000A"/>
+                <w:sz w:val="24"/>
+                <w:szCs w:val="24"/>
+                <w:lang w:eastAsia="da-DK"/>
+              </w:rPr>
+              <w:t>The game is slightly weird currently, since the user has complete control over the order of attacks. A variant of the game could be to just have a single “Attack!” button, which would cause the next attack to occur. This should proceed such that the participants take turns attacking each other. How will this change the game logic, the game state, and the implementa</w:t>
+            </w:r>
+            <w:r>
+              <w:rPr>
+                <w:rFonts w:ascii="Calibri" w:eastAsia="Times New Roman" w:hAnsi="Calibri" w:cs="Times New Roman"/>
+                <w:color w:val="00000A"/>
+                <w:sz w:val="24"/>
+                <w:szCs w:val="24"/>
+                <w:lang w:eastAsia="da-DK"/>
+              </w:rPr>
+              <w:softHyphen/>
+              <w:t>tion of the game? See if you can implement such a variant of the game.</w:t>
+            </w:r>
+          </w:p>
+          <w:p>
+            <w:pPr>
+              <w:widowControl/>
+              <w:rPr>
+                <w:rFonts w:ascii="Calibri" w:eastAsia="Times New Roman" w:hAnsi="Calibri" w:cs="Times New Roman"/>
+                <w:color w:val="00000A"/>
+                <w:sz w:val="24"/>
+                <w:szCs w:val="24"/>
+                <w:lang w:eastAsia="da-DK"/>
+              </w:rPr>
+            </w:pPr>
+          </w:p>
+        </w:tc>
+      </w:tr>
+    </w:tbl>
+    <w:p/>
+    <w:p/>
     <w:sectPr>
       <w:pgSz w:w="11906" w:h="16838"/>
       <w:pgMar w:top="1701" w:right="1134" w:bottom="1701" w:left="1134" w:header="708" w:footer="708" w:gutter="0"/>
@@ -3330,6 +6123,178 @@
     </w:lvl>
   </w:abstractNum>
   <w:abstractNum w:abstractNumId="3" w15:restartNumberingAfterBreak="0">
+    <w:nsid w:val="4AC0646C"/>
+    <w:multiLevelType w:val="hybridMultilevel"/>
+    <w:tmpl w:val="AE9062C0"/>
+    <w:lvl w:ilvl="0" w:tplc="0406000F">
+      <w:start w:val="1"/>
+      <w:numFmt w:val="decimal"/>
+      <w:lvlText w:val="%1."/>
+      <w:lvlJc w:val="left"/>
+      <w:pPr>
+        <w:ind w:left="720" w:hanging="360"/>
+      </w:pPr>
+    </w:lvl>
+    <w:lvl w:ilvl="1" w:tplc="04060019" w:tentative="1">
+      <w:start w:val="1"/>
+      <w:numFmt w:val="lowerLetter"/>
+      <w:lvlText w:val="%2."/>
+      <w:lvlJc w:val="left"/>
+      <w:pPr>
+        <w:ind w:left="1440" w:hanging="360"/>
+      </w:pPr>
+    </w:lvl>
+    <w:lvl w:ilvl="2" w:tplc="0406001B" w:tentative="1">
+      <w:start w:val="1"/>
+      <w:numFmt w:val="lowerRoman"/>
+      <w:lvlText w:val="%3."/>
+      <w:lvlJc w:val="right"/>
+      <w:pPr>
+        <w:ind w:left="2160" w:hanging="180"/>
+      </w:pPr>
+    </w:lvl>
+    <w:lvl w:ilvl="3" w:tplc="0406000F" w:tentative="1">
+      <w:start w:val="1"/>
+      <w:numFmt w:val="decimal"/>
+      <w:lvlText w:val="%4."/>
+      <w:lvlJc w:val="left"/>
+      <w:pPr>
+        <w:ind w:left="2880" w:hanging="360"/>
+      </w:pPr>
+    </w:lvl>
+    <w:lvl w:ilvl="4" w:tplc="04060019" w:tentative="1">
+      <w:start w:val="1"/>
+      <w:numFmt w:val="lowerLetter"/>
+      <w:lvlText w:val="%5."/>
+      <w:lvlJc w:val="left"/>
+      <w:pPr>
+        <w:ind w:left="3600" w:hanging="360"/>
+      </w:pPr>
+    </w:lvl>
+    <w:lvl w:ilvl="5" w:tplc="0406001B" w:tentative="1">
+      <w:start w:val="1"/>
+      <w:numFmt w:val="lowerRoman"/>
+      <w:lvlText w:val="%6."/>
+      <w:lvlJc w:val="right"/>
+      <w:pPr>
+        <w:ind w:left="4320" w:hanging="180"/>
+      </w:pPr>
+    </w:lvl>
+    <w:lvl w:ilvl="6" w:tplc="0406000F" w:tentative="1">
+      <w:start w:val="1"/>
+      <w:numFmt w:val="decimal"/>
+      <w:lvlText w:val="%7."/>
+      <w:lvlJc w:val="left"/>
+      <w:pPr>
+        <w:ind w:left="5040" w:hanging="360"/>
+      </w:pPr>
+    </w:lvl>
+    <w:lvl w:ilvl="7" w:tplc="04060019" w:tentative="1">
+      <w:start w:val="1"/>
+      <w:numFmt w:val="lowerLetter"/>
+      <w:lvlText w:val="%8."/>
+      <w:lvlJc w:val="left"/>
+      <w:pPr>
+        <w:ind w:left="5760" w:hanging="360"/>
+      </w:pPr>
+    </w:lvl>
+    <w:lvl w:ilvl="8" w:tplc="0406001B" w:tentative="1">
+      <w:start w:val="1"/>
+      <w:numFmt w:val="lowerRoman"/>
+      <w:lvlText w:val="%9."/>
+      <w:lvlJc w:val="right"/>
+      <w:pPr>
+        <w:ind w:left="6480" w:hanging="180"/>
+      </w:pPr>
+    </w:lvl>
+  </w:abstractNum>
+  <w:abstractNum w:abstractNumId="4" w15:restartNumberingAfterBreak="0">
+    <w:nsid w:val="4B887063"/>
+    <w:multiLevelType w:val="hybridMultilevel"/>
+    <w:tmpl w:val="A462D2FA"/>
+    <w:lvl w:ilvl="0" w:tplc="0406000F">
+      <w:start w:val="1"/>
+      <w:numFmt w:val="decimal"/>
+      <w:lvlText w:val="%1."/>
+      <w:lvlJc w:val="left"/>
+      <w:pPr>
+        <w:ind w:left="720" w:hanging="360"/>
+      </w:pPr>
+    </w:lvl>
+    <w:lvl w:ilvl="1" w:tplc="04060019" w:tentative="1">
+      <w:start w:val="1"/>
+      <w:numFmt w:val="lowerLetter"/>
+      <w:lvlText w:val="%2."/>
+      <w:lvlJc w:val="left"/>
+      <w:pPr>
+        <w:ind w:left="1440" w:hanging="360"/>
+      </w:pPr>
+    </w:lvl>
+    <w:lvl w:ilvl="2" w:tplc="0406001B" w:tentative="1">
+      <w:start w:val="1"/>
+      <w:numFmt w:val="lowerRoman"/>
+      <w:lvlText w:val="%3."/>
+      <w:lvlJc w:val="right"/>
+      <w:pPr>
+        <w:ind w:left="2160" w:hanging="180"/>
+      </w:pPr>
+    </w:lvl>
+    <w:lvl w:ilvl="3" w:tplc="0406000F" w:tentative="1">
+      <w:start w:val="1"/>
+      <w:numFmt w:val="decimal"/>
+      <w:lvlText w:val="%4."/>
+      <w:lvlJc w:val="left"/>
+      <w:pPr>
+        <w:ind w:left="2880" w:hanging="360"/>
+      </w:pPr>
+    </w:lvl>
+    <w:lvl w:ilvl="4" w:tplc="04060019" w:tentative="1">
+      <w:start w:val="1"/>
+      <w:numFmt w:val="lowerLetter"/>
+      <w:lvlText w:val="%5."/>
+      <w:lvlJc w:val="left"/>
+      <w:pPr>
+        <w:ind w:left="3600" w:hanging="360"/>
+      </w:pPr>
+    </w:lvl>
+    <w:lvl w:ilvl="5" w:tplc="0406001B" w:tentative="1">
+      <w:start w:val="1"/>
+      <w:numFmt w:val="lowerRoman"/>
+      <w:lvlText w:val="%6."/>
+      <w:lvlJc w:val="right"/>
+      <w:pPr>
+        <w:ind w:left="4320" w:hanging="180"/>
+      </w:pPr>
+    </w:lvl>
+    <w:lvl w:ilvl="6" w:tplc="0406000F" w:tentative="1">
+      <w:start w:val="1"/>
+      <w:numFmt w:val="decimal"/>
+      <w:lvlText w:val="%7."/>
+      <w:lvlJc w:val="left"/>
+      <w:pPr>
+        <w:ind w:left="5040" w:hanging="360"/>
+      </w:pPr>
+    </w:lvl>
+    <w:lvl w:ilvl="7" w:tplc="04060019" w:tentative="1">
+      <w:start w:val="1"/>
+      <w:numFmt w:val="lowerLetter"/>
+      <w:lvlText w:val="%8."/>
+      <w:lvlJc w:val="left"/>
+      <w:pPr>
+        <w:ind w:left="5760" w:hanging="360"/>
+      </w:pPr>
+    </w:lvl>
+    <w:lvl w:ilvl="8" w:tplc="0406001B" w:tentative="1">
+      <w:start w:val="1"/>
+      <w:numFmt w:val="lowerRoman"/>
+      <w:lvlText w:val="%9."/>
+      <w:lvlJc w:val="right"/>
+      <w:pPr>
+        <w:ind w:left="6480" w:hanging="180"/>
+      </w:pPr>
+    </w:lvl>
+  </w:abstractNum>
+  <w:abstractNum w:abstractNumId="5" w15:restartNumberingAfterBreak="0">
     <w:nsid w:val="51212EBD"/>
     <w:multiLevelType w:val="hybridMultilevel"/>
     <w:tmpl w:val="90E08EF8"/>
@@ -3442,7 +6407,7 @@
       </w:rPr>
     </w:lvl>
   </w:abstractNum>
-  <w:abstractNum w:abstractNumId="4" w15:restartNumberingAfterBreak="0">
+  <w:abstractNum w:abstractNumId="6" w15:restartNumberingAfterBreak="0">
     <w:nsid w:val="5E204D10"/>
     <w:multiLevelType w:val="hybridMultilevel"/>
     <w:tmpl w:val="37365CF8"/>
@@ -3531,7 +6496,93 @@
       </w:pPr>
     </w:lvl>
   </w:abstractNum>
-  <w:abstractNum w:abstractNumId="5" w15:restartNumberingAfterBreak="0">
+  <w:abstractNum w:abstractNumId="7" w15:restartNumberingAfterBreak="0">
+    <w:nsid w:val="6A564590"/>
+    <w:multiLevelType w:val="hybridMultilevel"/>
+    <w:tmpl w:val="B22E4556"/>
+    <w:lvl w:ilvl="0" w:tplc="0406000F">
+      <w:start w:val="1"/>
+      <w:numFmt w:val="decimal"/>
+      <w:lvlText w:val="%1."/>
+      <w:lvlJc w:val="left"/>
+      <w:pPr>
+        <w:ind w:left="720" w:hanging="360"/>
+      </w:pPr>
+    </w:lvl>
+    <w:lvl w:ilvl="1" w:tplc="04060019" w:tentative="1">
+      <w:start w:val="1"/>
+      <w:numFmt w:val="lowerLetter"/>
+      <w:lvlText w:val="%2."/>
+      <w:lvlJc w:val="left"/>
+      <w:pPr>
+        <w:ind w:left="1440" w:hanging="360"/>
+      </w:pPr>
+    </w:lvl>
+    <w:lvl w:ilvl="2" w:tplc="0406001B" w:tentative="1">
+      <w:start w:val="1"/>
+      <w:numFmt w:val="lowerRoman"/>
+      <w:lvlText w:val="%3."/>
+      <w:lvlJc w:val="right"/>
+      <w:pPr>
+        <w:ind w:left="2160" w:hanging="180"/>
+      </w:pPr>
+    </w:lvl>
+    <w:lvl w:ilvl="3" w:tplc="0406000F" w:tentative="1">
+      <w:start w:val="1"/>
+      <w:numFmt w:val="decimal"/>
+      <w:lvlText w:val="%4."/>
+      <w:lvlJc w:val="left"/>
+      <w:pPr>
+        <w:ind w:left="2880" w:hanging="360"/>
+      </w:pPr>
+    </w:lvl>
+    <w:lvl w:ilvl="4" w:tplc="04060019" w:tentative="1">
+      <w:start w:val="1"/>
+      <w:numFmt w:val="lowerLetter"/>
+      <w:lvlText w:val="%5."/>
+      <w:lvlJc w:val="left"/>
+      <w:pPr>
+        <w:ind w:left="3600" w:hanging="360"/>
+      </w:pPr>
+    </w:lvl>
+    <w:lvl w:ilvl="5" w:tplc="0406001B" w:tentative="1">
+      <w:start w:val="1"/>
+      <w:numFmt w:val="lowerRoman"/>
+      <w:lvlText w:val="%6."/>
+      <w:lvlJc w:val="right"/>
+      <w:pPr>
+        <w:ind w:left="4320" w:hanging="180"/>
+      </w:pPr>
+    </w:lvl>
+    <w:lvl w:ilvl="6" w:tplc="0406000F" w:tentative="1">
+      <w:start w:val="1"/>
+      <w:numFmt w:val="decimal"/>
+      <w:lvlText w:val="%7."/>
+      <w:lvlJc w:val="left"/>
+      <w:pPr>
+        <w:ind w:left="5040" w:hanging="360"/>
+      </w:pPr>
+    </w:lvl>
+    <w:lvl w:ilvl="7" w:tplc="04060019" w:tentative="1">
+      <w:start w:val="1"/>
+      <w:numFmt w:val="lowerLetter"/>
+      <w:lvlText w:val="%8."/>
+      <w:lvlJc w:val="left"/>
+      <w:pPr>
+        <w:ind w:left="5760" w:hanging="360"/>
+      </w:pPr>
+    </w:lvl>
+    <w:lvl w:ilvl="8" w:tplc="0406001B" w:tentative="1">
+      <w:start w:val="1"/>
+      <w:numFmt w:val="lowerRoman"/>
+      <w:lvlText w:val="%9."/>
+      <w:lvlJc w:val="right"/>
+      <w:pPr>
+        <w:ind w:left="6480" w:hanging="180"/>
+      </w:pPr>
+    </w:lvl>
+  </w:abstractNum>
+  <w:abstractNum w:abstractNumId="8" w15:restartNumberingAfterBreak="0">
     <w:nsid w:val="6CCA58B2"/>
     <w:multiLevelType w:val="hybridMultilevel"/>
     <w:tmpl w:val="FE4E88CC"/>
@@ -3644,7 +6695,7 @@
       </w:rPr>
     </w:lvl>
   </w:abstractNum>
-  <w:abstractNum w:abstractNumId="6" w15:restartNumberingAfterBreak="0">
+  <w:abstractNum w:abstractNumId="9" w15:restartNumberingAfterBreak="0">
     <w:nsid w:val="7180789C"/>
     <w:multiLevelType w:val="hybridMultilevel"/>
     <w:tmpl w:val="7B7A7BA4"/>
@@ -3730,7 +6781,7 @@
       </w:pPr>
     </w:lvl>
   </w:abstractNum>
-  <w:abstractNum w:abstractNumId="7" w15:restartNumberingAfterBreak="0">
+  <w:abstractNum w:abstractNumId="10" w15:restartNumberingAfterBreak="0">
     <w:nsid w:val="75FE6256"/>
     <w:multiLevelType w:val="hybridMultilevel"/>
     <w:tmpl w:val="79AC1870"/>
@@ -3816,7 +6867,7 @@
       </w:pPr>
     </w:lvl>
   </w:abstractNum>
-  <w:abstractNum w:abstractNumId="8" w15:restartNumberingAfterBreak="0">
+  <w:abstractNum w:abstractNumId="11" w15:restartNumberingAfterBreak="0">
     <w:nsid w:val="788677C1"/>
     <w:multiLevelType w:val="hybridMultilevel"/>
     <w:tmpl w:val="FC328F4C"/>
@@ -3903,7 +6954,7 @@
     </w:lvl>
   </w:abstractNum>
   <w:num w:numId="1">
-    <w:abstractNumId w:val="8"/>
+    <w:abstractNumId w:val="11"/>
   </w:num>
   <w:num w:numId="2">
     <w:abstractNumId w:val="1"/>
@@ -3912,22 +6963,31 @@
     <w:abstractNumId w:val="0"/>
   </w:num>
   <w:num w:numId="4">
+    <w:abstractNumId w:val="8"/>
+  </w:num>
+  <w:num w:numId="5">
     <w:abstractNumId w:val="5"/>
   </w:num>
-  <w:num w:numId="5">
-    <w:abstractNumId w:val="3"/>
-  </w:num>
   <w:num w:numId="6">
-    <w:abstractNumId w:val="6"/>
+    <w:abstractNumId w:val="9"/>
   </w:num>
   <w:num w:numId="7">
     <w:abstractNumId w:val="2"/>
   </w:num>
   <w:num w:numId="8">
+    <w:abstractNumId w:val="10"/>
+  </w:num>
+  <w:num w:numId="9">
+    <w:abstractNumId w:val="6"/>
+  </w:num>
+  <w:num w:numId="10">
     <w:abstractNumId w:val="7"/>
   </w:num>
-  <w:num w:numId="9">
+  <w:num w:numId="11">
     <w:abstractNumId w:val="4"/>
+  </w:num>
+  <w:num w:numId="12">
+    <w:abstractNumId w:val="3"/>
   </w:num>
 </w:numbering>
 </file>
@@ -4403,6 +7463,17 @@
     <w:qFormat/>
     <w:rsid w:val="00954696"/>
   </w:style>
+  <w:style w:type="character" w:styleId="Hyperlink">
+    <w:name w:val="Hyperlink"/>
+    <w:basedOn w:val="Standardskrifttypeiafsnit"/>
+    <w:uiPriority w:val="99"/>
+    <w:unhideWhenUsed/>
+    <w:rsid w:val="008E2A28"/>
+    <w:rPr>
+      <w:color w:val="0563C1" w:themeColor="hyperlink"/>
+      <w:u w:val="single"/>
+    </w:rPr>
+  </w:style>
 </w:styles>
 </file>
 

</xml_diff>

<commit_message>
Added materials for 30_JavaScript
</commit_message>
<xml_diff>
--- a/30_JavaScript/Exercises.docx
+++ b/30_JavaScript/Exercises.docx
@@ -3177,8 +3177,6 @@
               </w:rPr>
               <w:t xml:space="preserve"> it only implements step 1</w:t>
             </w:r>
-            <w:bookmarkStart w:id="0" w:name="_GoBack"/>
-            <w:bookmarkEnd w:id="0"/>
             <w:r>
               <w:rPr>
                 <w:rFonts w:ascii="Calibri" w:eastAsia="Times New Roman" w:hAnsi="Calibri" w:cs="Times New Roman"/>
@@ -5739,6 +5737,35 @@
               </w:rPr>
               <w:t xml:space="preserve"> window, and see the network traffic caused by playing the game.</w:t>
             </w:r>
+          </w:p>
+          <w:p>
+            <w:pPr>
+              <w:pStyle w:val="Listeafsnit"/>
+              <w:widowControl/>
+              <w:numPr>
+                <w:ilvl w:val="0"/>
+                <w:numId w:val="12"/>
+              </w:numPr>
+              <w:rPr>
+                <w:rFonts w:ascii="Calibri" w:eastAsia="Times New Roman" w:hAnsi="Calibri" w:cs="Times New Roman"/>
+                <w:color w:val="00000A"/>
+                <w:sz w:val="24"/>
+                <w:szCs w:val="24"/>
+                <w:lang w:eastAsia="da-DK"/>
+              </w:rPr>
+            </w:pPr>
+            <w:r>
+              <w:rPr>
+                <w:rFonts w:ascii="Calibri" w:eastAsia="Times New Roman" w:hAnsi="Calibri" w:cs="Times New Roman"/>
+                <w:color w:val="00000A"/>
+                <w:sz w:val="24"/>
+                <w:szCs w:val="24"/>
+                <w:lang w:eastAsia="da-DK"/>
+              </w:rPr>
+              <w:t>Update implementation to use Axios.</w:t>
+            </w:r>
+            <w:bookmarkStart w:id="0" w:name="_GoBack"/>
+            <w:bookmarkEnd w:id="0"/>
           </w:p>
           <w:p>
             <w:pPr>

</xml_diff>